<commit_message>
Update report and UML diagram
</commit_message>
<xml_diff>
--- a/Rapport intermédiaire au cas ou.docx
+++ b/Rapport intermédiaire au cas ou.docx
@@ -2008,12 +2008,14 @@
           <w:lang w:val="fr-CH"/>
         </w:rPr>
       </w:pPr>
+      <w:proofErr w:type="spellStart"/>
       <w:r>
         <w:rPr>
           <w:lang w:val="fr-CH"/>
         </w:rPr>
         <w:t>Basicprimitives</w:t>
       </w:r>
+      <w:proofErr w:type="spellEnd"/>
     </w:p>
     <w:p>
       <w:pPr>
@@ -2572,7 +2574,35 @@
         <w:rPr>
           <w:lang w:val="fr-CH"/>
         </w:rPr>
-        <w:t>« MediaViewer », un slider permettant de parcourir les médias associés à un évènement</w:t>
+        <w:t>« </w:t>
+      </w:r>
+      <w:proofErr w:type="spellStart"/>
+      <w:r>
+        <w:rPr>
+          <w:lang w:val="fr-CH"/>
+        </w:rPr>
+        <w:t>MediaViewer</w:t>
+      </w:r>
+      <w:proofErr w:type="spellEnd"/>
+      <w:r>
+        <w:rPr>
+          <w:lang w:val="fr-CH"/>
+        </w:rPr>
+        <w:t xml:space="preserve"> », un </w:t>
+      </w:r>
+      <w:proofErr w:type="spellStart"/>
+      <w:r>
+        <w:rPr>
+          <w:lang w:val="fr-CH"/>
+        </w:rPr>
+        <w:t>slider</w:t>
+      </w:r>
+      <w:proofErr w:type="spellEnd"/>
+      <w:r>
+        <w:rPr>
+          <w:lang w:val="fr-CH"/>
+        </w:rPr>
+        <w:t xml:space="preserve"> permettant de parcourir les médias associés à un évènement</w:t>
       </w:r>
     </w:p>
     <w:p>
@@ -3164,12 +3194,14 @@
           <w:lang w:val="fr-CH"/>
         </w:rPr>
       </w:pPr>
+      <w:proofErr w:type="spellStart"/>
       <w:r>
         <w:rPr>
           <w:lang w:val="fr-CH"/>
         </w:rPr>
         <w:t>Stateless</w:t>
       </w:r>
+      <w:proofErr w:type="spellEnd"/>
       <w:r>
         <w:rPr>
           <w:rStyle w:val="FootnoteReference"/>
@@ -3307,7 +3339,35 @@
         <w:rPr>
           <w:lang w:val="fr-CH"/>
         </w:rPr>
-        <w:t xml:space="preserve">, acronyme de Scala Build Tool, est un outil permettant de compiler du code Scala ou Java, gérer des dépendances </w:t>
+        <w:t xml:space="preserve">, acronyme de Scala </w:t>
+      </w:r>
+      <w:proofErr w:type="spellStart"/>
+      <w:r>
+        <w:rPr>
+          <w:lang w:val="fr-CH"/>
+        </w:rPr>
+        <w:t>Build</w:t>
+      </w:r>
+      <w:proofErr w:type="spellEnd"/>
+      <w:r>
+        <w:rPr>
+          <w:lang w:val="fr-CH"/>
+        </w:rPr>
+        <w:t xml:space="preserve"> </w:t>
+      </w:r>
+      <w:proofErr w:type="spellStart"/>
+      <w:r>
+        <w:rPr>
+          <w:lang w:val="fr-CH"/>
+        </w:rPr>
+        <w:t>Tool</w:t>
+      </w:r>
+      <w:proofErr w:type="spellEnd"/>
+      <w:r>
+        <w:rPr>
+          <w:lang w:val="fr-CH"/>
+        </w:rPr>
+        <w:t xml:space="preserve">, est un outil permettant de compiler du code Scala ou Java, gérer des dépendances </w:t>
       </w:r>
       <w:r>
         <w:rPr>
@@ -3549,8 +3609,16 @@
         <w:rPr>
           <w:lang w:val="fr-CH"/>
         </w:rPr>
-        <w:t>Le modèle entités-associations a été dessiné avec StarUML</w:t>
-      </w:r>
+        <w:t xml:space="preserve">Le modèle entités-associations a été dessiné avec </w:t>
+      </w:r>
+      <w:proofErr w:type="spellStart"/>
+      <w:r>
+        <w:rPr>
+          <w:lang w:val="fr-CH"/>
+        </w:rPr>
+        <w:t>StarUML</w:t>
+      </w:r>
+      <w:proofErr w:type="spellEnd"/>
       <w:r>
         <w:rPr>
           <w:rStyle w:val="FootnoteReference"/>
@@ -3590,8 +3658,30 @@
         <w:rPr>
           <w:lang w:val="fr-CH"/>
         </w:rPr>
-        <w:t>Le serveur est développé avec l’IDE Intellij de Jetbrains</w:t>
-      </w:r>
+        <w:t xml:space="preserve">Le serveur est développé avec l’IDE </w:t>
+      </w:r>
+      <w:proofErr w:type="spellStart"/>
+      <w:r>
+        <w:rPr>
+          <w:lang w:val="fr-CH"/>
+        </w:rPr>
+        <w:t>Intellij</w:t>
+      </w:r>
+      <w:proofErr w:type="spellEnd"/>
+      <w:r>
+        <w:rPr>
+          <w:lang w:val="fr-CH"/>
+        </w:rPr>
+        <w:t xml:space="preserve"> de </w:t>
+      </w:r>
+      <w:proofErr w:type="spellStart"/>
+      <w:r>
+        <w:rPr>
+          <w:lang w:val="fr-CH"/>
+        </w:rPr>
+        <w:t>Jetbrains</w:t>
+      </w:r>
+      <w:proofErr w:type="spellEnd"/>
       <w:r>
         <w:rPr>
           <w:rStyle w:val="FootnoteReference"/>
@@ -3603,7 +3693,21 @@
         <w:rPr>
           <w:lang w:val="fr-CH"/>
         </w:rPr>
-        <w:t xml:space="preserve">, proposant un support pour de nombreux frameworks dont Play et Hibernate. </w:t>
+        <w:t xml:space="preserve">, proposant un support pour de nombreux </w:t>
+      </w:r>
+      <w:proofErr w:type="spellStart"/>
+      <w:r>
+        <w:rPr>
+          <w:lang w:val="fr-CH"/>
+        </w:rPr>
+        <w:t>frameworks</w:t>
+      </w:r>
+      <w:proofErr w:type="spellEnd"/>
+      <w:r>
+        <w:rPr>
+          <w:lang w:val="fr-CH"/>
+        </w:rPr>
+        <w:t xml:space="preserve"> dont Play et Hibernate. </w:t>
       </w:r>
       <w:r>
         <w:rPr>
@@ -3737,22 +3841,26 @@
           <w:numId w:val="1"/>
         </w:numPr>
       </w:pPr>
+      <w:proofErr w:type="spellStart"/>
       <w:r>
         <w:t>Github</w:t>
       </w:r>
-    </w:p>
-    <w:p>
-      <w:pPr>
-        <w:rPr>
-          <w:lang w:val="fr-CH"/>
-        </w:rPr>
-      </w:pPr>
+      <w:proofErr w:type="spellEnd"/>
+    </w:p>
+    <w:p>
+      <w:pPr>
+        <w:rPr>
+          <w:lang w:val="fr-CH"/>
+        </w:rPr>
+      </w:pPr>
+      <w:proofErr w:type="spellStart"/>
       <w:r>
         <w:rPr>
           <w:lang w:val="fr-CH"/>
         </w:rPr>
         <w:t>Github</w:t>
       </w:r>
+      <w:proofErr w:type="spellEnd"/>
       <w:r>
         <w:rPr>
           <w:rStyle w:val="FootnoteReference"/>
@@ -3764,7 +3872,21 @@
         <w:rPr>
           <w:lang w:val="fr-CH"/>
         </w:rPr>
-        <w:t xml:space="preserve"> et Git sont utilisés pour gérer le versioning et le backup du code source du projet.</w:t>
+        <w:t xml:space="preserve"> et Git sont utilisés pour gérer le </w:t>
+      </w:r>
+      <w:proofErr w:type="spellStart"/>
+      <w:r>
+        <w:rPr>
+          <w:lang w:val="fr-CH"/>
+        </w:rPr>
+        <w:t>versioning</w:t>
+      </w:r>
+      <w:proofErr w:type="spellEnd"/>
+      <w:r>
+        <w:rPr>
+          <w:lang w:val="fr-CH"/>
+        </w:rPr>
+        <w:t xml:space="preserve"> et le backup du code source du projet.</w:t>
       </w:r>
     </w:p>
     <w:p>
@@ -4660,12 +4782,21 @@
         </w:rPr>
         <w:t xml:space="preserve">Un </w:t>
       </w:r>
+      <w:proofErr w:type="spellStart"/>
       <w:r>
         <w:rPr>
           <w:b/>
           <w:lang w:val="fr-CH"/>
         </w:rPr>
-        <w:t xml:space="preserve">Account </w:t>
+        <w:t>Account</w:t>
+      </w:r>
+      <w:proofErr w:type="spellEnd"/>
+      <w:r>
+        <w:rPr>
+          <w:b/>
+          <w:lang w:val="fr-CH"/>
+        </w:rPr>
+        <w:t xml:space="preserve"> </w:t>
       </w:r>
       <w:r>
         <w:rPr>
@@ -4673,12 +4804,21 @@
         </w:rPr>
         <w:t xml:space="preserve">représente un utilisateur enregistré auquel un profil est lié. Un </w:t>
       </w:r>
+      <w:proofErr w:type="spellStart"/>
       <w:r>
         <w:rPr>
           <w:b/>
           <w:lang w:val="fr-CH"/>
         </w:rPr>
-        <w:t xml:space="preserve">Account </w:t>
+        <w:t>Account</w:t>
+      </w:r>
+      <w:proofErr w:type="spellEnd"/>
+      <w:r>
+        <w:rPr>
+          <w:b/>
+          <w:lang w:val="fr-CH"/>
+        </w:rPr>
+        <w:t xml:space="preserve"> </w:t>
       </w:r>
       <w:r>
         <w:rPr>
@@ -4686,6 +4826,7 @@
         </w:rPr>
         <w:t xml:space="preserve">peut posséder des </w:t>
       </w:r>
+      <w:proofErr w:type="spellStart"/>
       <w:r>
         <w:rPr>
           <w:b/>
@@ -4697,7 +4838,14 @@
         <w:rPr>
           <w:lang w:val="fr-CH"/>
         </w:rPr>
-        <w:t xml:space="preserve">s, qui représentent des profils qui ne sont pas associés à un compte, qu’un utilisateur différent a créé. Jusqu’à ce qu’un compte soit créé pour récupérer ce profil, son </w:t>
+        <w:t>s</w:t>
+      </w:r>
+      <w:proofErr w:type="spellEnd"/>
+      <w:r>
+        <w:rPr>
+          <w:lang w:val="fr-CH"/>
+        </w:rPr>
+        <w:t xml:space="preserve">, qui représentent des profils qui ne sont pas associés à un compte, qu’un utilisateur différent a créé. Jusqu’à ce qu’un compte soit créé pour récupérer ce profil, son </w:t>
       </w:r>
       <w:r>
         <w:rPr>
@@ -4712,6 +4860,7 @@
         </w:rPr>
         <w:t xml:space="preserve"> a tous les droits sur ce profil. Un </w:t>
       </w:r>
+      <w:proofErr w:type="spellStart"/>
       <w:r>
         <w:rPr>
           <w:b/>
@@ -4719,6 +4868,7 @@
         </w:rPr>
         <w:t>Ghost</w:t>
       </w:r>
+      <w:proofErr w:type="spellEnd"/>
       <w:r>
         <w:rPr>
           <w:lang w:val="fr-CH"/>
@@ -4734,9 +4884,14 @@
           <w:numId w:val="1"/>
         </w:numPr>
       </w:pPr>
+      <w:proofErr w:type="spellStart"/>
       <w:r>
         <w:lastRenderedPageBreak/>
-        <w:t>Posts, Events, Media</w:t>
+        <w:t>Posts</w:t>
+      </w:r>
+      <w:proofErr w:type="spellEnd"/>
+      <w:r>
+        <w:t>, Events, Media</w:t>
       </w:r>
     </w:p>
     <w:p>
@@ -4815,7 +4970,21 @@
         <w:rPr>
           <w:lang w:val="fr-CH"/>
         </w:rPr>
-        <w:t>- Posts, Events, Media, Location</w:t>
+        <w:t xml:space="preserve">- </w:t>
+      </w:r>
+      <w:proofErr w:type="spellStart"/>
+      <w:r>
+        <w:rPr>
+          <w:lang w:val="fr-CH"/>
+        </w:rPr>
+        <w:t>Posts</w:t>
+      </w:r>
+      <w:proofErr w:type="spellEnd"/>
+      <w:r>
+        <w:rPr>
+          <w:lang w:val="fr-CH"/>
+        </w:rPr>
+        <w:t>, Events, Media, Location</w:t>
       </w:r>
     </w:p>
     <w:p>
@@ -4882,12 +5051,21 @@
           <w:lang w:val="fr-CH"/>
         </w:rPr>
       </w:pPr>
+      <w:proofErr w:type="spellStart"/>
       <w:r>
         <w:rPr>
           <w:b/>
           <w:lang w:val="fr-CH"/>
         </w:rPr>
-        <w:t xml:space="preserve">Tagged </w:t>
+        <w:t>Tagged</w:t>
+      </w:r>
+      <w:proofErr w:type="spellEnd"/>
+      <w:r>
+        <w:rPr>
+          <w:b/>
+          <w:lang w:val="fr-CH"/>
+        </w:rPr>
+        <w:t xml:space="preserve"> </w:t>
       </w:r>
       <w:r>
         <w:rPr>
@@ -4900,8 +5078,17 @@
           <w:b/>
           <w:lang w:val="fr-CH"/>
         </w:rPr>
-        <w:t xml:space="preserve"> pendingTagged</w:t>
-      </w:r>
+        <w:t xml:space="preserve"> </w:t>
+      </w:r>
+      <w:proofErr w:type="spellStart"/>
+      <w:r>
+        <w:rPr>
+          <w:b/>
+          <w:lang w:val="fr-CH"/>
+        </w:rPr>
+        <w:t>pendingTagged</w:t>
+      </w:r>
+      <w:proofErr w:type="spellEnd"/>
       <w:r>
         <w:rPr>
           <w:lang w:val="fr-CH"/>
@@ -4921,6 +5108,7 @@
         </w:rPr>
         <w:t xml:space="preserve">. Lors de l’ajout d’une personne associée, elle est automatiquement enregistrée comme une relation </w:t>
       </w:r>
+      <w:proofErr w:type="spellStart"/>
       <w:r>
         <w:rPr>
           <w:b/>
@@ -4928,12 +5116,14 @@
         </w:rPr>
         <w:t>pendingTagged</w:t>
       </w:r>
+      <w:proofErr w:type="spellEnd"/>
       <w:r>
         <w:rPr>
           <w:lang w:val="fr-CH"/>
         </w:rPr>
         <w:t xml:space="preserve">, jusqu’à ce que la personne en question (ou son propriétaire) accepte d’y être associé avant d’être migrée vers une association </w:t>
       </w:r>
+      <w:proofErr w:type="spellStart"/>
       <w:r>
         <w:rPr>
           <w:b/>
@@ -4941,6 +5131,7 @@
         </w:rPr>
         <w:t>tagged</w:t>
       </w:r>
+      <w:proofErr w:type="spellEnd"/>
       <w:r>
         <w:rPr>
           <w:lang w:val="fr-CH"/>
@@ -5236,42 +5427,2012 @@
           <w:b/>
           <w:lang w:val="fr-CH"/>
         </w:rPr>
-        <w:t>LocatedEve</w:t>
+        <w:t>LocatedEvent</w:t>
+      </w:r>
+      <w:r>
+        <w:rPr>
+          <w:lang w:val="fr-CH"/>
+        </w:rPr>
+        <w:t>, nommé « </w:t>
+      </w:r>
+      <w:r>
+        <w:rPr>
+          <w:b/>
+          <w:lang w:val="fr-CH"/>
+        </w:rPr>
+        <w:t>born</w:t>
+      </w:r>
+      <w:r>
+        <w:rPr>
+          <w:lang w:val="fr-CH"/>
+        </w:rPr>
+        <w:t> »</w:t>
+      </w:r>
+      <w:r>
+        <w:rPr>
+          <w:lang w:val="fr-CH"/>
+        </w:rPr>
+        <w:t xml:space="preserve"> et peut ou non avoir une autre relation nommée « </w:t>
+      </w:r>
+      <w:proofErr w:type="spellStart"/>
+      <w:r>
+        <w:rPr>
+          <w:b/>
+          <w:lang w:val="fr-CH"/>
+        </w:rPr>
+        <w:t>died</w:t>
+      </w:r>
+      <w:proofErr w:type="spellEnd"/>
+      <w:r>
+        <w:rPr>
+          <w:lang w:val="fr-CH"/>
+        </w:rPr>
+        <w:t> ».</w:t>
+      </w:r>
+    </w:p>
+    <w:p>
+      <w:pPr>
+        <w:pStyle w:val="ListParagraph"/>
+        <w:numPr>
+          <w:ilvl w:val="0"/>
+          <w:numId w:val="9"/>
+        </w:numPr>
+        <w:rPr>
+          <w:b/>
+          <w:lang w:val="fr-CH"/>
+        </w:rPr>
+      </w:pPr>
+      <w:proofErr w:type="spellStart"/>
+      <w:r>
+        <w:rPr>
+          <w:b/>
+          <w:lang w:val="fr-CH"/>
+        </w:rPr>
+        <w:t>MoveEvent</w:t>
+      </w:r>
+      <w:proofErr w:type="spellEnd"/>
+      <w:r>
+        <w:rPr>
+          <w:b/>
+          <w:lang w:val="fr-CH"/>
+        </w:rPr>
+        <w:t> </w:t>
+      </w:r>
+      <w:r>
+        <w:rPr>
+          <w:lang w:val="fr-CH"/>
+        </w:rPr>
+        <w:t xml:space="preserve">: Un </w:t>
+      </w:r>
+      <w:proofErr w:type="spellStart"/>
+      <w:r>
+        <w:rPr>
+          <w:lang w:val="fr-CH"/>
+        </w:rPr>
+        <w:t>MoveEvent</w:t>
+      </w:r>
+      <w:proofErr w:type="spellEnd"/>
+      <w:r>
+        <w:rPr>
+          <w:lang w:val="fr-CH"/>
+        </w:rPr>
+        <w:t xml:space="preserve"> représente un déménagement, et possède une association à un emplacement, la nouvelle ville de résidence de la personne.</w:t>
+      </w:r>
+    </w:p>
+    <w:p>
+      <w:pPr>
+        <w:pStyle w:val="ListParagraph"/>
+        <w:numPr>
+          <w:ilvl w:val="0"/>
+          <w:numId w:val="9"/>
+        </w:numPr>
+        <w:rPr>
+          <w:lang w:val="fr-CH"/>
+        </w:rPr>
+      </w:pPr>
+      <w:proofErr w:type="spellStart"/>
+      <w:r>
+        <w:rPr>
+          <w:b/>
+          <w:lang w:val="fr-CH"/>
+        </w:rPr>
+        <w:t>WorkEvent</w:t>
+      </w:r>
+      <w:proofErr w:type="spellEnd"/>
+      <w:r>
+        <w:rPr>
+          <w:b/>
+          <w:lang w:val="fr-CH"/>
+        </w:rPr>
+        <w:t> </w:t>
+      </w:r>
+      <w:r>
+        <w:rPr>
+          <w:lang w:val="fr-CH"/>
+        </w:rPr>
+        <w:t xml:space="preserve">: Un </w:t>
+      </w:r>
+      <w:proofErr w:type="spellStart"/>
+      <w:r>
+        <w:rPr>
+          <w:lang w:val="fr-CH"/>
+        </w:rPr>
+        <w:t>WorkEvent</w:t>
+      </w:r>
+      <w:proofErr w:type="spellEnd"/>
+      <w:r>
+        <w:rPr>
+          <w:lang w:val="fr-CH"/>
+        </w:rPr>
+        <w:t xml:space="preserve"> représent</w:t>
+      </w:r>
+      <w:r>
+        <w:rPr>
+          <w:lang w:val="fr-CH"/>
+        </w:rPr>
+        <w:t xml:space="preserve">e un emploi qu’a une personne. Il </w:t>
+      </w:r>
+      <w:r>
+        <w:rPr>
+          <w:lang w:val="fr-CH"/>
+        </w:rPr>
+        <w:t>possède un attribut « </w:t>
+      </w:r>
+      <w:r>
+        <w:rPr>
+          <w:lang w:val="fr-CH"/>
+        </w:rPr>
+        <w:t>position</w:t>
+      </w:r>
+      <w:r>
+        <w:rPr>
+          <w:lang w:val="fr-CH"/>
+        </w:rPr>
+        <w:t xml:space="preserve"> » et </w:t>
+      </w:r>
+      <w:r>
+        <w:rPr>
+          <w:lang w:val="fr-CH"/>
+        </w:rPr>
+        <w:t>est</w:t>
+      </w:r>
+      <w:r>
+        <w:rPr>
+          <w:lang w:val="fr-CH"/>
+        </w:rPr>
+        <w:t xml:space="preserve"> associé à </w:t>
+      </w:r>
+      <w:r>
+        <w:rPr>
+          <w:lang w:val="fr-CH"/>
+        </w:rPr>
+        <w:t>une entreprise (</w:t>
+      </w:r>
+      <w:proofErr w:type="spellStart"/>
+      <w:r>
+        <w:rPr>
+          <w:b/>
+          <w:lang w:val="fr-CH"/>
+        </w:rPr>
+        <w:t>Company</w:t>
+      </w:r>
+      <w:proofErr w:type="spellEnd"/>
+      <w:r>
+        <w:rPr>
+          <w:lang w:val="fr-CH"/>
+        </w:rPr>
+        <w:t xml:space="preserve">). Une entreprise peut évidemment être associée à plusieurs </w:t>
+      </w:r>
+      <w:proofErr w:type="spellStart"/>
+      <w:r>
+        <w:rPr>
+          <w:lang w:val="fr-CH"/>
+        </w:rPr>
+        <w:t>WorkEvents</w:t>
+      </w:r>
+      <w:proofErr w:type="spellEnd"/>
+      <w:r>
+        <w:rPr>
+          <w:lang w:val="fr-CH"/>
+        </w:rPr>
+        <w:t>.</w:t>
+      </w:r>
+    </w:p>
+    <w:p>
+      <w:pPr>
+        <w:rPr>
+          <w:lang w:val="fr-CH"/>
+        </w:rPr>
+      </w:pPr>
+      <w:r>
+        <w:rPr>
+          <w:lang w:val="fr-CH"/>
+        </w:rPr>
+        <w:br w:type="page"/>
+      </w:r>
+    </w:p>
+    <w:p>
+      <w:pPr>
+        <w:pStyle w:val="Heading4"/>
+        <w:numPr>
+          <w:ilvl w:val="3"/>
+          <w:numId w:val="1"/>
+        </w:numPr>
+      </w:pPr>
+      <w:proofErr w:type="spellStart"/>
+      <w:r>
+        <w:lastRenderedPageBreak/>
+        <w:t>Vibilité</w:t>
+      </w:r>
+      <w:proofErr w:type="spellEnd"/>
+      <w:r>
+        <w:t>, accès, commentaires et groupes</w:t>
+      </w:r>
+    </w:p>
+    <w:p>
+      <w:pPr>
+        <w:rPr>
+          <w:lang w:val="fr-CH"/>
+        </w:rPr>
+      </w:pPr>
+    </w:p>
+    <w:p>
+      <w:pPr>
+        <w:rPr>
+          <w:lang w:val="fr-CH"/>
+        </w:rPr>
+      </w:pPr>
+      <w:r>
+        <w:rPr>
+          <w:noProof/>
+        </w:rPr>
+        <w:drawing>
+          <wp:inline distT="0" distB="0" distL="0" distR="0" wp14:anchorId="3323CD2F" wp14:editId="21764DD2">
+            <wp:extent cx="5731510" cy="2114550"/>
+            <wp:effectExtent l="0" t="0" r="2540" b="0"/>
+            <wp:docPr id="20" name="Picture 20"/>
+            <wp:cNvGraphicFramePr>
+              <a:graphicFrameLocks xmlns:a="http://schemas.openxmlformats.org/drawingml/2006/main" noChangeAspect="1"/>
+            </wp:cNvGraphicFramePr>
+            <a:graphic xmlns:a="http://schemas.openxmlformats.org/drawingml/2006/main">
+              <a:graphicData uri="http://schemas.openxmlformats.org/drawingml/2006/picture">
+                <pic:pic xmlns:pic="http://schemas.openxmlformats.org/drawingml/2006/picture">
+                  <pic:nvPicPr>
+                    <pic:cNvPr id="1" name=""/>
+                    <pic:cNvPicPr/>
+                  </pic:nvPicPr>
+                  <pic:blipFill>
+                    <a:blip r:embed="rId18"/>
+                    <a:stretch>
+                      <a:fillRect/>
+                    </a:stretch>
+                  </pic:blipFill>
+                  <pic:spPr>
+                    <a:xfrm>
+                      <a:off x="0" y="0"/>
+                      <a:ext cx="5731510" cy="2114550"/>
+                    </a:xfrm>
+                    <a:prstGeom prst="rect">
+                      <a:avLst/>
+                    </a:prstGeom>
+                  </pic:spPr>
+                </pic:pic>
+              </a:graphicData>
+            </a:graphic>
+          </wp:inline>
+        </w:drawing>
+      </w:r>
+    </w:p>
+    <w:p>
+      <w:pPr>
+        <w:tabs>
+          <w:tab w:val="left" w:pos="1848"/>
+        </w:tabs>
+        <w:rPr>
+          <w:lang w:val="fr-CH"/>
+        </w:rPr>
+      </w:pPr>
+      <w:r>
+        <w:rPr>
+          <w:lang w:val="fr-CH"/>
+        </w:rPr>
+        <w:tab/>
+      </w:r>
+    </w:p>
+    <w:p>
+      <w:pPr>
+        <w:rPr>
+          <w:lang w:val="fr-CH"/>
+        </w:rPr>
+      </w:pPr>
+      <w:r>
+        <w:rPr>
+          <w:lang w:val="fr-CH"/>
+        </w:rPr>
+        <w:t xml:space="preserve">Chaque </w:t>
+      </w:r>
+      <w:r>
+        <w:rPr>
+          <w:b/>
+          <w:lang w:val="fr-CH"/>
+        </w:rPr>
+        <w:t>TimedEntity</w:t>
+      </w:r>
+      <w:r>
+        <w:rPr>
+          <w:lang w:val="fr-CH"/>
+        </w:rPr>
+        <w:t xml:space="preserve"> a une visibilité. Ainsi, des profils, évènements, média, relations et liens de type parent peuvent avoir une visibilité limitée selon le choix du créateur de l’entité en question.</w:t>
+      </w:r>
+    </w:p>
+    <w:p>
+      <w:pPr>
+        <w:rPr>
+          <w:lang w:val="fr-CH"/>
+        </w:rPr>
+      </w:pPr>
+      <w:r>
+        <w:rPr>
+          <w:lang w:val="fr-CH"/>
+        </w:rPr>
+        <w:t>Il y a trois sortes de visibilité définies dans Treemily</w:t>
+      </w:r>
+      <w:r>
+        <w:rPr>
+          <w:lang w:val="fr-CH"/>
+        </w:rPr>
+        <w:t> :</w:t>
+      </w:r>
+    </w:p>
+    <w:p>
+      <w:pPr>
+        <w:pStyle w:val="ListParagraph"/>
+        <w:numPr>
+          <w:ilvl w:val="0"/>
+          <w:numId w:val="14"/>
+        </w:numPr>
+        <w:rPr>
+          <w:lang w:val="fr-CH"/>
+        </w:rPr>
+      </w:pPr>
+      <w:r>
+        <w:rPr>
+          <w:lang w:val="fr-CH"/>
+        </w:rPr>
+        <w:t>Une visibilité publique signifie que tout utilisateur, enregistré ou non, a accès au contenu</w:t>
+      </w:r>
+      <w:r>
+        <w:rPr>
+          <w:lang w:val="fr-CH"/>
+        </w:rPr>
+        <w:t>.</w:t>
+      </w:r>
+    </w:p>
+    <w:p>
+      <w:pPr>
+        <w:pStyle w:val="ListParagraph"/>
+        <w:numPr>
+          <w:ilvl w:val="0"/>
+          <w:numId w:val="14"/>
+        </w:numPr>
+        <w:rPr>
+          <w:lang w:val="fr-CH"/>
+        </w:rPr>
+      </w:pPr>
+      <w:r>
+        <w:rPr>
+          <w:lang w:val="fr-CH"/>
+        </w:rPr>
+        <w:t>Une visibilité privée signifie que seulement le créateur et les personnes associées ont accès à l’entité. Exemples :</w:t>
+      </w:r>
+    </w:p>
+    <w:p>
+      <w:pPr>
+        <w:pStyle w:val="ListParagraph"/>
+        <w:numPr>
+          <w:ilvl w:val="1"/>
+          <w:numId w:val="14"/>
+        </w:numPr>
+        <w:rPr>
+          <w:lang w:val="fr-CH"/>
+        </w:rPr>
+      </w:pPr>
+      <w:r>
+        <w:rPr>
+          <w:lang w:val="fr-CH"/>
+        </w:rPr>
+        <w:t>Une relation avec une visibilité privée sera visible par les deux membres de la relation.</w:t>
+      </w:r>
+    </w:p>
+    <w:p>
+      <w:pPr>
+        <w:pStyle w:val="ListParagraph"/>
+        <w:numPr>
+          <w:ilvl w:val="1"/>
+          <w:numId w:val="14"/>
+        </w:numPr>
+        <w:rPr>
+          <w:lang w:val="fr-CH"/>
+        </w:rPr>
+      </w:pPr>
+      <w:r>
+        <w:rPr>
+          <w:lang w:val="fr-CH"/>
+        </w:rPr>
+        <w:t xml:space="preserve">Un évènement avec une visibilité privée sera visible par son créateur et les personnes associées (aussi bien </w:t>
+      </w:r>
+      <w:proofErr w:type="spellStart"/>
+      <w:r>
+        <w:rPr>
+          <w:b/>
+          <w:lang w:val="fr-CH"/>
+        </w:rPr>
+        <w:t>pendingTagged</w:t>
+      </w:r>
+      <w:proofErr w:type="spellEnd"/>
+      <w:r>
+        <w:rPr>
+          <w:b/>
+          <w:lang w:val="fr-CH"/>
+        </w:rPr>
+        <w:t xml:space="preserve"> </w:t>
+      </w:r>
+      <w:r>
+        <w:rPr>
+          <w:lang w:val="fr-CH"/>
+        </w:rPr>
+        <w:t xml:space="preserve">que </w:t>
+      </w:r>
+      <w:proofErr w:type="spellStart"/>
+      <w:r>
+        <w:rPr>
+          <w:b/>
+          <w:lang w:val="fr-CH"/>
+        </w:rPr>
+        <w:t>tagged</w:t>
+      </w:r>
+      <w:proofErr w:type="spellEnd"/>
+      <w:r>
+        <w:rPr>
+          <w:lang w:val="fr-CH"/>
+        </w:rPr>
+        <w:t>).</w:t>
+      </w:r>
+    </w:p>
+    <w:p>
+      <w:pPr>
+        <w:pStyle w:val="ListParagraph"/>
+        <w:numPr>
+          <w:ilvl w:val="0"/>
+          <w:numId w:val="14"/>
+        </w:numPr>
+        <w:rPr>
+          <w:lang w:val="fr-CH"/>
+        </w:rPr>
+      </w:pPr>
+      <w:r>
+        <w:rPr>
+          <w:lang w:val="fr-CH"/>
+        </w:rPr>
+        <w:t xml:space="preserve">Une visibilité limitée signifie qu’en plus de la visibilité de base (créateur et associés), celle-ci est étendue à une entité de type </w:t>
+      </w:r>
+      <w:r>
+        <w:rPr>
+          <w:b/>
+          <w:lang w:val="fr-CH"/>
+        </w:rPr>
+        <w:t>Access</w:t>
+      </w:r>
+      <w:r>
+        <w:rPr>
+          <w:lang w:val="fr-CH"/>
+        </w:rPr>
+        <w:t>. Un accès peut être accordé ou empêché (</w:t>
+      </w:r>
+      <w:proofErr w:type="spellStart"/>
+      <w:r>
+        <w:rPr>
+          <w:b/>
+          <w:lang w:val="fr-CH"/>
+        </w:rPr>
+        <w:t>visibleBy</w:t>
+      </w:r>
+      <w:proofErr w:type="spellEnd"/>
+      <w:r>
+        <w:rPr>
+          <w:b/>
+          <w:lang w:val="fr-CH"/>
+        </w:rPr>
+        <w:t xml:space="preserve"> </w:t>
+      </w:r>
+      <w:r>
+        <w:rPr>
+          <w:lang w:val="fr-CH"/>
+        </w:rPr>
+        <w:t xml:space="preserve">et </w:t>
+      </w:r>
+      <w:proofErr w:type="spellStart"/>
+      <w:r>
+        <w:rPr>
+          <w:b/>
+          <w:lang w:val="fr-CH"/>
+        </w:rPr>
+        <w:t>notVisibleBy</w:t>
+      </w:r>
+      <w:proofErr w:type="spellEnd"/>
+      <w:r>
+        <w:rPr>
+          <w:lang w:val="fr-CH"/>
+        </w:rPr>
+        <w:t>) à des personnes spécifiées individuellement ou à des groupes.</w:t>
+      </w:r>
+      <w:r>
+        <w:rPr>
+          <w:b/>
+          <w:lang w:val="fr-CH"/>
+        </w:rPr>
+        <w:t xml:space="preserve"> </w:t>
+      </w:r>
+      <w:r>
+        <w:rPr>
+          <w:lang w:val="fr-CH"/>
+        </w:rPr>
+        <w:t>Un groupe est un ensemble de personnes, ayant un propriétaire et un nom, qui est sauvegardé afin de pouvoir avec facilité le réutiliser à plusieurs reprises.</w:t>
+      </w:r>
+    </w:p>
+    <w:p>
+      <w:pPr>
+        <w:rPr>
+          <w:lang w:val="fr-CH"/>
+        </w:rPr>
+      </w:pPr>
+      <w:r>
+        <w:rPr>
+          <w:lang w:val="fr-CH"/>
+        </w:rPr>
+        <w:br w:type="page"/>
+      </w:r>
+    </w:p>
+    <w:p>
+      <w:pPr>
+        <w:pStyle w:val="ListParagraph"/>
+        <w:ind w:left="360"/>
+        <w:rPr>
+          <w:lang w:val="fr-CH"/>
+        </w:rPr>
+      </w:pPr>
+    </w:p>
+    <w:p>
+      <w:pPr>
+        <w:rPr>
+          <w:lang w:val="fr-CH"/>
+        </w:rPr>
+      </w:pPr>
+      <w:r>
+        <w:rPr>
+          <w:lang w:val="fr-CH"/>
+        </w:rPr>
+        <w:t xml:space="preserve">De manière générale, un </w:t>
+      </w:r>
+      <w:r>
+        <w:rPr>
+          <w:b/>
+          <w:lang w:val="fr-CH"/>
+        </w:rPr>
+        <w:t>TimedEntity</w:t>
+      </w:r>
+      <w:r>
+        <w:rPr>
+          <w:lang w:val="fr-CH"/>
+        </w:rPr>
+        <w:t xml:space="preserve"> à visibilité limitée sera visible par :</w:t>
+      </w:r>
+    </w:p>
+    <w:p>
+      <w:pPr>
+        <w:pStyle w:val="ListParagraph"/>
+        <w:ind w:left="360"/>
+        <w:rPr>
+          <w:lang w:val="fr-CH"/>
+        </w:rPr>
+      </w:pPr>
+    </w:p>
+    <w:p>
+      <w:pPr>
+        <w:pStyle w:val="ListParagraph"/>
+        <w:ind w:left="360"/>
+        <w:rPr>
+          <w:rFonts w:eastAsiaTheme="minorEastAsia"/>
+          <w:lang w:val="fr-CH"/>
+        </w:rPr>
+      </w:pPr>
+      <m:oMath>
+        <m:r>
+          <w:rPr>
+            <w:rFonts w:ascii="Cambria Math" w:hAnsi="Cambria Math"/>
+            <w:lang w:val="fr-CH"/>
+          </w:rPr>
+          <m:t xml:space="preserve">Soit V </m:t>
+        </m:r>
+        <m:sSup>
+          <m:sSupPr>
+            <m:ctrlPr>
+              <w:rPr>
+                <w:rFonts w:ascii="Cambria Math" w:hAnsi="Cambria Math"/>
+                <w:i/>
+                <w:lang w:val="fr-CH"/>
+              </w:rPr>
+            </m:ctrlPr>
+          </m:sSupPr>
+          <m:e>
+            <m:r>
+              <w:rPr>
+                <w:rFonts w:ascii="Cambria Math" w:hAnsi="Cambria Math"/>
+                <w:lang w:val="fr-CH"/>
+              </w:rPr>
+              <m:t>l</m:t>
+            </m:r>
+          </m:e>
+          <m:sup>
+            <m:r>
+              <w:rPr>
+                <w:rFonts w:ascii="Cambria Math" w:hAnsi="Cambria Math"/>
+                <w:lang w:val="fr-CH"/>
+              </w:rPr>
+              <m:t>'</m:t>
+            </m:r>
+          </m:sup>
+        </m:sSup>
+        <m:r>
+          <w:rPr>
+            <w:rFonts w:ascii="Cambria Math" w:hAnsi="Cambria Math"/>
+            <w:lang w:val="fr-CH"/>
+          </w:rPr>
+          <m:t xml:space="preserve">ensemble des personnes pouvant voir </m:t>
+        </m:r>
+        <m:sSup>
+          <m:sSupPr>
+            <m:ctrlPr>
+              <w:rPr>
+                <w:rFonts w:ascii="Cambria Math" w:hAnsi="Cambria Math"/>
+                <w:i/>
+                <w:lang w:val="fr-CH"/>
+              </w:rPr>
+            </m:ctrlPr>
+          </m:sSupPr>
+          <m:e>
+            <m:r>
+              <w:rPr>
+                <w:rFonts w:ascii="Cambria Math" w:hAnsi="Cambria Math"/>
+                <w:lang w:val="fr-CH"/>
+              </w:rPr>
+              <m:t>l</m:t>
+            </m:r>
+          </m:e>
+          <m:sup>
+            <m:r>
+              <w:rPr>
+                <w:rFonts w:ascii="Cambria Math" w:hAnsi="Cambria Math"/>
+                <w:lang w:val="fr-CH"/>
+              </w:rPr>
+              <m:t>'</m:t>
+            </m:r>
+          </m:sup>
+        </m:sSup>
+        <m:r>
+          <w:rPr>
+            <w:rFonts w:ascii="Cambria Math" w:hAnsi="Cambria Math"/>
+            <w:lang w:val="fr-CH"/>
+          </w:rPr>
+          <m:t>entité</m:t>
+        </m:r>
+      </m:oMath>
+      <w:r>
+        <w:rPr>
+          <w:rFonts w:eastAsiaTheme="minorEastAsia"/>
+          <w:lang w:val="fr-CH"/>
+        </w:rPr>
+        <w:t xml:space="preserve"> </w:t>
+      </w:r>
+    </w:p>
+    <w:p>
+      <w:pPr>
+        <w:pStyle w:val="ListParagraph"/>
+        <w:ind w:left="360"/>
+        <w:rPr>
+          <w:rFonts w:eastAsiaTheme="minorEastAsia"/>
+          <w:lang w:val="fr-CH"/>
+        </w:rPr>
+      </w:pPr>
+      <m:oMath>
+        <m:r>
+          <w:rPr>
+            <w:rFonts w:ascii="Cambria Math" w:eastAsiaTheme="minorEastAsia" w:hAnsi="Cambria Math"/>
+            <w:lang w:val="fr-CH"/>
+          </w:rPr>
+          <m:t xml:space="preserve">Soit U </m:t>
+        </m:r>
+        <m:sSup>
+          <m:sSupPr>
+            <m:ctrlPr>
+              <w:rPr>
+                <w:rFonts w:ascii="Cambria Math" w:eastAsiaTheme="minorEastAsia" w:hAnsi="Cambria Math"/>
+                <w:i/>
+                <w:lang w:val="fr-CH"/>
+              </w:rPr>
+            </m:ctrlPr>
+          </m:sSupPr>
+          <m:e>
+            <m:r>
+              <w:rPr>
+                <w:rFonts w:ascii="Cambria Math" w:eastAsiaTheme="minorEastAsia" w:hAnsi="Cambria Math"/>
+                <w:lang w:val="fr-CH"/>
+              </w:rPr>
+              <m:t>l</m:t>
+            </m:r>
+          </m:e>
+          <m:sup>
+            <m:r>
+              <w:rPr>
+                <w:rFonts w:ascii="Cambria Math" w:eastAsiaTheme="minorEastAsia" w:hAnsi="Cambria Math"/>
+                <w:lang w:val="fr-CH"/>
+              </w:rPr>
+              <m:t>'</m:t>
+            </m:r>
+          </m:sup>
+        </m:sSup>
+        <m:r>
+          <w:rPr>
+            <w:rFonts w:ascii="Cambria Math" w:eastAsiaTheme="minorEastAsia" w:hAnsi="Cambria Math"/>
+            <w:lang w:val="fr-CH"/>
+          </w:rPr>
+          <m:t>ensemble de tous les utilisateurs, inscrits ou non</m:t>
+        </m:r>
+      </m:oMath>
+      <w:r>
+        <w:rPr>
+          <w:rFonts w:eastAsiaTheme="minorEastAsia"/>
+          <w:lang w:val="fr-CH"/>
+        </w:rPr>
+        <w:t xml:space="preserve"> </w:t>
+      </w:r>
+    </w:p>
+    <w:p>
+      <w:pPr>
+        <w:pStyle w:val="ListParagraph"/>
+        <w:ind w:left="360"/>
+        <w:rPr>
+          <w:rFonts w:eastAsiaTheme="minorEastAsia"/>
+          <w:lang w:val="fr-CH"/>
+        </w:rPr>
+      </w:pPr>
+      <m:oMath>
+        <m:r>
+          <w:rPr>
+            <w:rFonts w:ascii="Cambria Math" w:eastAsiaTheme="minorEastAsia" w:hAnsi="Cambria Math"/>
+            <w:lang w:val="fr-CH"/>
+          </w:rPr>
+          <m:t xml:space="preserve">Soit </m:t>
+        </m:r>
+        <m:sSub>
+          <m:sSubPr>
+            <m:ctrlPr>
+              <w:rPr>
+                <w:rFonts w:ascii="Cambria Math" w:eastAsiaTheme="minorEastAsia" w:hAnsi="Cambria Math"/>
+                <w:i/>
+                <w:lang w:val="fr-CH"/>
+              </w:rPr>
+            </m:ctrlPr>
+          </m:sSubPr>
+          <m:e>
+            <m:r>
+              <w:rPr>
+                <w:rFonts w:ascii="Cambria Math" w:hAnsi="Cambria Math"/>
+                <w:lang w:val="fr-CH"/>
+              </w:rPr>
+              <m:t>E</m:t>
+            </m:r>
+          </m:e>
+          <m:sub>
+            <m:r>
+              <w:rPr>
+                <w:rFonts w:ascii="Cambria Math" w:eastAsiaTheme="minorEastAsia" w:hAnsi="Cambria Math"/>
+                <w:lang w:val="fr-CH"/>
+              </w:rPr>
+              <m:t>V</m:t>
+            </m:r>
+          </m:sub>
+        </m:sSub>
+        <m:r>
+          <w:rPr>
+            <w:rFonts w:ascii="Cambria Math" w:eastAsiaTheme="minorEastAsia" w:hAnsi="Cambria Math"/>
+            <w:lang w:val="fr-CH"/>
+          </w:rPr>
+          <m:t xml:space="preserve"> </m:t>
+        </m:r>
+        <m:sSup>
+          <m:sSupPr>
+            <m:ctrlPr>
+              <w:rPr>
+                <w:rFonts w:ascii="Cambria Math" w:eastAsiaTheme="minorEastAsia" w:hAnsi="Cambria Math"/>
+                <w:i/>
+                <w:lang w:val="fr-CH"/>
+              </w:rPr>
+            </m:ctrlPr>
+          </m:sSupPr>
+          <m:e>
+            <m:r>
+              <w:rPr>
+                <w:rFonts w:ascii="Cambria Math" w:eastAsiaTheme="minorEastAsia" w:hAnsi="Cambria Math"/>
+                <w:lang w:val="fr-CH"/>
+              </w:rPr>
+              <m:t>l</m:t>
+            </m:r>
+          </m:e>
+          <m:sup>
+            <m:r>
+              <w:rPr>
+                <w:rFonts w:ascii="Cambria Math" w:eastAsiaTheme="minorEastAsia" w:hAnsi="Cambria Math"/>
+                <w:lang w:val="fr-CH"/>
+              </w:rPr>
+              <m:t>'</m:t>
+            </m:r>
+          </m:sup>
+        </m:sSup>
+        <m:r>
+          <w:rPr>
+            <w:rFonts w:ascii="Cambria Math" w:eastAsiaTheme="minorEastAsia" w:hAnsi="Cambria Math"/>
+            <w:lang w:val="fr-CH"/>
+          </w:rPr>
+          <m:t>ensemble des profils spécifiés dans v</m:t>
+        </m:r>
+        <m:r>
+          <w:rPr>
+            <w:rFonts w:ascii="Cambria Math" w:eastAsiaTheme="minorEastAsia" w:hAnsi="Cambria Math"/>
+            <w:lang w:val="fr-CH"/>
+          </w:rPr>
+          <m:t>isible</m:t>
+        </m:r>
+        <m:r>
+          <w:rPr>
+            <w:rFonts w:ascii="Cambria Math" w:eastAsiaTheme="minorEastAsia" w:hAnsi="Cambria Math"/>
+            <w:lang w:val="fr-CH"/>
+          </w:rPr>
+          <m:t>By</m:t>
+        </m:r>
+      </m:oMath>
+      <w:r>
+        <w:rPr>
+          <w:rFonts w:eastAsiaTheme="minorEastAsia"/>
+          <w:lang w:val="fr-CH"/>
+        </w:rPr>
+        <w:t xml:space="preserve"> </w:t>
+      </w:r>
+    </w:p>
+    <w:p>
+      <w:pPr>
+        <w:pStyle w:val="ListParagraph"/>
+        <w:ind w:left="360"/>
+        <w:rPr>
+          <w:rFonts w:eastAsiaTheme="minorEastAsia"/>
+          <w:lang w:val="fr-CH"/>
+        </w:rPr>
+      </w:pPr>
+      <m:oMath>
+        <m:r>
+          <w:rPr>
+            <w:rFonts w:ascii="Cambria Math" w:eastAsiaTheme="minorEastAsia" w:hAnsi="Cambria Math"/>
+            <w:lang w:val="fr-CH"/>
+          </w:rPr>
+          <m:t xml:space="preserve">Soit </m:t>
+        </m:r>
+        <m:sSub>
+          <m:sSubPr>
+            <m:ctrlPr>
+              <w:rPr>
+                <w:rFonts w:ascii="Cambria Math" w:eastAsiaTheme="minorEastAsia" w:hAnsi="Cambria Math"/>
+                <w:i/>
+                <w:lang w:val="fr-CH"/>
+              </w:rPr>
+            </m:ctrlPr>
+          </m:sSubPr>
+          <m:e>
+            <m:r>
+              <w:rPr>
+                <w:rFonts w:ascii="Cambria Math" w:eastAsiaTheme="minorEastAsia" w:hAnsi="Cambria Math"/>
+                <w:lang w:val="fr-CH"/>
+              </w:rPr>
+              <m:t>E</m:t>
+            </m:r>
+          </m:e>
+          <m:sub>
+            <m:r>
+              <w:rPr>
+                <w:rFonts w:ascii="Cambria Math" w:eastAsiaTheme="minorEastAsia" w:hAnsi="Cambria Math"/>
+                <w:lang w:val="fr-CH"/>
+              </w:rPr>
+              <m:t>NV</m:t>
+            </m:r>
+          </m:sub>
+        </m:sSub>
+        <m:r>
+          <w:rPr>
+            <w:rFonts w:ascii="Cambria Math" w:eastAsiaTheme="minorEastAsia" w:hAnsi="Cambria Math"/>
+            <w:lang w:val="fr-CH"/>
+          </w:rPr>
+          <m:t xml:space="preserve"> </m:t>
+        </m:r>
+        <m:sSup>
+          <m:sSupPr>
+            <m:ctrlPr>
+              <w:rPr>
+                <w:rFonts w:ascii="Cambria Math" w:eastAsiaTheme="minorEastAsia" w:hAnsi="Cambria Math"/>
+                <w:i/>
+                <w:lang w:val="fr-CH"/>
+              </w:rPr>
+            </m:ctrlPr>
+          </m:sSupPr>
+          <m:e>
+            <m:r>
+              <w:rPr>
+                <w:rFonts w:ascii="Cambria Math" w:eastAsiaTheme="minorEastAsia" w:hAnsi="Cambria Math"/>
+                <w:lang w:val="fr-CH"/>
+              </w:rPr>
+              <m:t>l</m:t>
+            </m:r>
+          </m:e>
+          <m:sup>
+            <m:r>
+              <w:rPr>
+                <w:rFonts w:ascii="Cambria Math" w:eastAsiaTheme="minorEastAsia" w:hAnsi="Cambria Math"/>
+                <w:lang w:val="fr-CH"/>
+              </w:rPr>
+              <m:t>'</m:t>
+            </m:r>
+          </m:sup>
+        </m:sSup>
+        <m:r>
+          <w:rPr>
+            <w:rFonts w:ascii="Cambria Math" w:eastAsiaTheme="minorEastAsia" w:hAnsi="Cambria Math"/>
+            <w:lang w:val="fr-CH"/>
+          </w:rPr>
+          <m:t>ensemble des profils spécifiés dans notVisibl</m:t>
+        </m:r>
+        <m:r>
+          <w:rPr>
+            <w:rFonts w:ascii="Cambria Math" w:eastAsiaTheme="minorEastAsia" w:hAnsi="Cambria Math"/>
+            <w:lang w:val="fr-CH"/>
+          </w:rPr>
+          <m:t>e</m:t>
+        </m:r>
+        <m:r>
+          <w:rPr>
+            <w:rFonts w:ascii="Cambria Math" w:eastAsiaTheme="minorEastAsia" w:hAnsi="Cambria Math"/>
+            <w:lang w:val="fr-CH"/>
+          </w:rPr>
+          <m:t>By</m:t>
+        </m:r>
+      </m:oMath>
+      <w:r>
+        <w:rPr>
+          <w:rFonts w:eastAsiaTheme="minorEastAsia"/>
+          <w:lang w:val="fr-CH"/>
+        </w:rPr>
+        <w:t xml:space="preserve"> </w:t>
+      </w:r>
+    </w:p>
+    <w:p>
+      <w:pPr>
+        <w:pStyle w:val="ListParagraph"/>
+        <w:ind w:left="360"/>
+        <w:rPr>
+          <w:rFonts w:eastAsiaTheme="minorEastAsia"/>
+          <w:lang w:val="fr-CH"/>
+        </w:rPr>
+      </w:pPr>
+      <m:oMath>
+        <m:r>
+          <w:rPr>
+            <w:rFonts w:ascii="Cambria Math" w:eastAsiaTheme="minorEastAsia" w:hAnsi="Cambria Math"/>
+            <w:lang w:val="fr-CH"/>
+          </w:rPr>
+          <m:t xml:space="preserve">Soit </m:t>
+        </m:r>
+        <m:sSub>
+          <m:sSubPr>
+            <m:ctrlPr>
+              <w:rPr>
+                <w:rFonts w:ascii="Cambria Math" w:eastAsiaTheme="minorEastAsia" w:hAnsi="Cambria Math"/>
+                <w:i/>
+                <w:lang w:val="fr-CH"/>
+              </w:rPr>
+            </m:ctrlPr>
+          </m:sSubPr>
+          <m:e>
+            <m:r>
+              <w:rPr>
+                <w:rFonts w:ascii="Cambria Math" w:eastAsiaTheme="minorEastAsia" w:hAnsi="Cambria Math"/>
+                <w:lang w:val="fr-CH"/>
+              </w:rPr>
+              <m:t>E</m:t>
+            </m:r>
+          </m:e>
+          <m:sub>
+            <m:r>
+              <w:rPr>
+                <w:rFonts w:ascii="Cambria Math" w:eastAsiaTheme="minorEastAsia" w:hAnsi="Cambria Math"/>
+                <w:lang w:val="fr-CH"/>
+              </w:rPr>
+              <m:t>T,PT</m:t>
+            </m:r>
+          </m:sub>
+        </m:sSub>
+        <m:r>
+          <w:rPr>
+            <w:rFonts w:ascii="Cambria Math" w:eastAsiaTheme="minorEastAsia" w:hAnsi="Cambria Math"/>
+            <w:lang w:val="fr-CH"/>
+          </w:rPr>
+          <m:t xml:space="preserve"> </m:t>
+        </m:r>
+        <m:sSup>
+          <m:sSupPr>
+            <m:ctrlPr>
+              <w:rPr>
+                <w:rFonts w:ascii="Cambria Math" w:eastAsiaTheme="minorEastAsia" w:hAnsi="Cambria Math"/>
+                <w:i/>
+                <w:lang w:val="fr-CH"/>
+              </w:rPr>
+            </m:ctrlPr>
+          </m:sSupPr>
+          <m:e>
+            <m:r>
+              <w:rPr>
+                <w:rFonts w:ascii="Cambria Math" w:eastAsiaTheme="minorEastAsia" w:hAnsi="Cambria Math"/>
+                <w:lang w:val="fr-CH"/>
+              </w:rPr>
+              <m:t>l</m:t>
+            </m:r>
+          </m:e>
+          <m:sup>
+            <m:r>
+              <w:rPr>
+                <w:rFonts w:ascii="Cambria Math" w:eastAsiaTheme="minorEastAsia" w:hAnsi="Cambria Math"/>
+                <w:lang w:val="fr-CH"/>
+              </w:rPr>
+              <m:t>'</m:t>
+            </m:r>
+          </m:sup>
+        </m:sSup>
+        <m:r>
+          <w:rPr>
+            <w:rFonts w:ascii="Cambria Math" w:eastAsiaTheme="minorEastAsia" w:hAnsi="Cambria Math"/>
+            <w:lang w:val="fr-CH"/>
+          </w:rPr>
+          <m:t>ensemble des personnes tagged et pendingTagged</m:t>
+        </m:r>
+        <m:r>
+          <w:rPr>
+            <w:rFonts w:ascii="Cambria Math" w:eastAsiaTheme="minorEastAsia" w:hAnsi="Cambria Math"/>
+            <w:lang w:val="fr-CH"/>
+          </w:rPr>
+          <m:t xml:space="preserve"> </m:t>
+        </m:r>
+        <m:sSup>
+          <m:sSupPr>
+            <m:ctrlPr>
+              <w:rPr>
+                <w:rFonts w:ascii="Cambria Math" w:eastAsiaTheme="minorEastAsia" w:hAnsi="Cambria Math"/>
+                <w:i/>
+                <w:lang w:val="fr-CH"/>
+              </w:rPr>
+            </m:ctrlPr>
+          </m:sSupPr>
+          <m:e>
+            <m:r>
+              <w:rPr>
+                <w:rFonts w:ascii="Cambria Math" w:eastAsiaTheme="minorEastAsia" w:hAnsi="Cambria Math"/>
+                <w:lang w:val="fr-CH"/>
+              </w:rPr>
+              <m:t>s</m:t>
+            </m:r>
+          </m:e>
+          <m:sup>
+            <m:r>
+              <w:rPr>
+                <w:rFonts w:ascii="Cambria Math" w:eastAsiaTheme="minorEastAsia" w:hAnsi="Cambria Math"/>
+                <w:lang w:val="fr-CH"/>
+              </w:rPr>
+              <m:t>'</m:t>
+            </m:r>
+          </m:sup>
+        </m:sSup>
+        <m:r>
+          <w:rPr>
+            <w:rFonts w:ascii="Cambria Math" w:eastAsiaTheme="minorEastAsia" w:hAnsi="Cambria Math"/>
+            <w:lang w:val="fr-CH"/>
+          </w:rPr>
+          <m:t xml:space="preserve">il </m:t>
+        </m:r>
+        <m:sSup>
+          <m:sSupPr>
+            <m:ctrlPr>
+              <w:rPr>
+                <w:rFonts w:ascii="Cambria Math" w:eastAsiaTheme="minorEastAsia" w:hAnsi="Cambria Math"/>
+                <w:i/>
+                <w:lang w:val="fr-CH"/>
+              </w:rPr>
+            </m:ctrlPr>
+          </m:sSupPr>
+          <m:e>
+            <m:r>
+              <w:rPr>
+                <w:rFonts w:ascii="Cambria Math" w:eastAsiaTheme="minorEastAsia" w:hAnsi="Cambria Math"/>
+                <w:lang w:val="fr-CH"/>
+              </w:rPr>
+              <m:t>s</m:t>
+            </m:r>
+          </m:e>
+          <m:sup>
+            <m:r>
+              <w:rPr>
+                <w:rFonts w:ascii="Cambria Math" w:eastAsiaTheme="minorEastAsia" w:hAnsi="Cambria Math"/>
+                <w:lang w:val="fr-CH"/>
+              </w:rPr>
+              <m:t>'</m:t>
+            </m:r>
+          </m:sup>
+        </m:sSup>
+        <m:r>
+          <w:rPr>
+            <w:rFonts w:ascii="Cambria Math" w:eastAsiaTheme="minorEastAsia" w:hAnsi="Cambria Math"/>
+            <w:lang w:val="fr-CH"/>
+          </w:rPr>
+          <m:t xml:space="preserve">agit </m:t>
+        </m:r>
+        <m:sSup>
+          <m:sSupPr>
+            <m:ctrlPr>
+              <w:rPr>
+                <w:rFonts w:ascii="Cambria Math" w:eastAsiaTheme="minorEastAsia" w:hAnsi="Cambria Math"/>
+                <w:i/>
+                <w:lang w:val="fr-CH"/>
+              </w:rPr>
+            </m:ctrlPr>
+          </m:sSupPr>
+          <m:e>
+            <m:r>
+              <w:rPr>
+                <w:rFonts w:ascii="Cambria Math" w:eastAsiaTheme="minorEastAsia" w:hAnsi="Cambria Math"/>
+                <w:lang w:val="fr-CH"/>
+              </w:rPr>
+              <m:t>d</m:t>
+            </m:r>
+          </m:e>
+          <m:sup>
+            <m:r>
+              <w:rPr>
+                <w:rFonts w:ascii="Cambria Math" w:eastAsiaTheme="minorEastAsia" w:hAnsi="Cambria Math"/>
+                <w:lang w:val="fr-CH"/>
+              </w:rPr>
+              <m:t>'</m:t>
+            </m:r>
+          </m:sup>
+        </m:sSup>
+        <m:r>
+          <w:rPr>
+            <w:rFonts w:ascii="Cambria Math" w:eastAsiaTheme="minorEastAsia" w:hAnsi="Cambria Math"/>
+            <w:lang w:val="fr-CH"/>
+          </w:rPr>
+          <m:t>un énènement</m:t>
+        </m:r>
+      </m:oMath>
+      <w:r>
+        <w:rPr>
+          <w:rFonts w:eastAsiaTheme="minorEastAsia"/>
+          <w:lang w:val="fr-CH"/>
+        </w:rPr>
+        <w:t xml:space="preserve"> </w:t>
+      </w:r>
+    </w:p>
+    <w:p>
+      <w:pPr>
+        <w:pStyle w:val="ListParagraph"/>
+        <w:ind w:left="360"/>
+        <w:rPr>
+          <w:rFonts w:eastAsiaTheme="minorEastAsia"/>
+          <w:lang w:val="fr-CH"/>
+        </w:rPr>
+      </w:pPr>
+      <m:oMath>
+        <m:r>
+          <w:rPr>
+            <w:rFonts w:ascii="Cambria Math" w:eastAsiaTheme="minorEastAsia" w:hAnsi="Cambria Math"/>
+            <w:lang w:val="fr-CH"/>
+          </w:rPr>
+          <m:t xml:space="preserve">Soit O le propriétaire de </m:t>
+        </m:r>
+        <m:sSup>
+          <m:sSupPr>
+            <m:ctrlPr>
+              <w:rPr>
+                <w:rFonts w:ascii="Cambria Math" w:eastAsiaTheme="minorEastAsia" w:hAnsi="Cambria Math"/>
+                <w:i/>
+                <w:lang w:val="fr-CH"/>
+              </w:rPr>
+            </m:ctrlPr>
+          </m:sSupPr>
+          <m:e>
+            <m:r>
+              <w:rPr>
+                <w:rFonts w:ascii="Cambria Math" w:eastAsiaTheme="minorEastAsia" w:hAnsi="Cambria Math"/>
+                <w:lang w:val="fr-CH"/>
+              </w:rPr>
+              <m:t>l</m:t>
+            </m:r>
+          </m:e>
+          <m:sup>
+            <m:r>
+              <w:rPr>
+                <w:rFonts w:ascii="Cambria Math" w:eastAsiaTheme="minorEastAsia" w:hAnsi="Cambria Math"/>
+                <w:lang w:val="fr-CH"/>
+              </w:rPr>
+              <m:t>'</m:t>
+            </m:r>
+          </m:sup>
+        </m:sSup>
+        <m:r>
+          <w:rPr>
+            <w:rFonts w:ascii="Cambria Math" w:eastAsiaTheme="minorEastAsia" w:hAnsi="Cambria Math"/>
+            <w:lang w:val="fr-CH"/>
+          </w:rPr>
+          <m:t>entité</m:t>
+        </m:r>
+      </m:oMath>
+      <w:r>
+        <w:rPr>
+          <w:rFonts w:eastAsiaTheme="minorEastAsia"/>
+          <w:lang w:val="fr-CH"/>
+        </w:rPr>
+        <w:t xml:space="preserve"> </w:t>
+      </w:r>
+    </w:p>
+    <w:p>
+      <w:pPr>
+        <w:pStyle w:val="ListParagraph"/>
+        <w:ind w:left="360"/>
+        <w:rPr>
+          <w:rFonts w:eastAsiaTheme="minorEastAsia"/>
+          <w:lang w:val="fr-CH"/>
+        </w:rPr>
+      </w:pPr>
+    </w:p>
+    <w:p>
+      <w:pPr>
+        <w:pStyle w:val="ListParagraph"/>
+        <w:ind w:left="360"/>
+        <w:rPr>
+          <w:rFonts w:eastAsiaTheme="minorEastAsia"/>
+          <w:lang w:val="fr-CH"/>
+        </w:rPr>
+      </w:pPr>
+      <m:oMath>
+        <m:r>
+          <w:rPr>
+            <w:rFonts w:ascii="Cambria Math" w:eastAsiaTheme="minorEastAsia" w:hAnsi="Cambria Math"/>
+            <w:lang w:val="fr-CH"/>
+          </w:rPr>
+          <m:t xml:space="preserve">Si </m:t>
+        </m:r>
+        <m:sSub>
+          <m:sSubPr>
+            <m:ctrlPr>
+              <w:rPr>
+                <w:rFonts w:ascii="Cambria Math" w:eastAsiaTheme="minorEastAsia" w:hAnsi="Cambria Math"/>
+                <w:i/>
+                <w:lang w:val="fr-CH"/>
+              </w:rPr>
+            </m:ctrlPr>
+          </m:sSubPr>
+          <m:e>
+            <m:r>
+              <w:rPr>
+                <w:rFonts w:ascii="Cambria Math" w:eastAsiaTheme="minorEastAsia" w:hAnsi="Cambria Math"/>
+                <w:lang w:val="fr-CH"/>
+              </w:rPr>
+              <m:t>E</m:t>
+            </m:r>
+          </m:e>
+          <m:sub>
+            <m:r>
+              <w:rPr>
+                <w:rFonts w:ascii="Cambria Math" w:eastAsiaTheme="minorEastAsia" w:hAnsi="Cambria Math"/>
+                <w:lang w:val="fr-CH"/>
+              </w:rPr>
+              <m:t>V</m:t>
+            </m:r>
+          </m:sub>
+        </m:sSub>
+        <m:r>
+          <w:rPr>
+            <w:rFonts w:ascii="Cambria Math" w:eastAsiaTheme="minorEastAsia" w:hAnsi="Cambria Math"/>
+            <w:lang w:val="fr-CH"/>
+          </w:rPr>
+          <m:t>= ∅, V :=</m:t>
+        </m:r>
+        <m:d>
+          <m:dPr>
+            <m:ctrlPr>
+              <w:rPr>
+                <w:rFonts w:ascii="Cambria Math" w:eastAsiaTheme="minorEastAsia" w:hAnsi="Cambria Math"/>
+                <w:i/>
+                <w:lang w:val="fr-CH"/>
+              </w:rPr>
+            </m:ctrlPr>
+          </m:dPr>
+          <m:e>
+            <m:r>
+              <w:rPr>
+                <w:rFonts w:ascii="Cambria Math" w:eastAsiaTheme="minorEastAsia" w:hAnsi="Cambria Math"/>
+                <w:lang w:val="fr-CH"/>
+              </w:rPr>
+              <m:t xml:space="preserve"> U</m:t>
+            </m:r>
+            <m:r>
+              <m:rPr>
+                <m:lit/>
+              </m:rPr>
+              <w:rPr>
+                <w:rFonts w:ascii="Cambria Math" w:eastAsiaTheme="minorEastAsia" w:hAnsi="Cambria Math"/>
+                <w:lang w:val="fr-CH"/>
+              </w:rPr>
+              <m:t xml:space="preserve"> </m:t>
+            </m:r>
+            <m:r>
+              <w:rPr>
+                <w:rFonts w:ascii="Cambria Math" w:eastAsiaTheme="minorEastAsia" w:hAnsi="Cambria Math"/>
+                <w:lang w:val="fr-CH"/>
+              </w:rPr>
+              <m:t>\</m:t>
+            </m:r>
+            <m:r>
+              <w:rPr>
+                <w:rFonts w:ascii="Cambria Math" w:eastAsiaTheme="minorEastAsia" w:hAnsi="Cambria Math"/>
+                <w:lang w:val="fr-CH"/>
+              </w:rPr>
+              <m:t xml:space="preserve"> </m:t>
+            </m:r>
+            <m:sSub>
+              <m:sSubPr>
+                <m:ctrlPr>
+                  <w:rPr>
+                    <w:rFonts w:ascii="Cambria Math" w:eastAsiaTheme="minorEastAsia" w:hAnsi="Cambria Math"/>
+                    <w:i/>
+                    <w:lang w:val="fr-CH"/>
+                  </w:rPr>
+                </m:ctrlPr>
+              </m:sSubPr>
+              <m:e>
+                <m:r>
+                  <w:rPr>
+                    <w:rFonts w:ascii="Cambria Math" w:eastAsiaTheme="minorEastAsia" w:hAnsi="Cambria Math"/>
+                    <w:lang w:val="fr-CH"/>
+                  </w:rPr>
+                  <m:t>E</m:t>
+                </m:r>
+              </m:e>
+              <m:sub>
+                <m:r>
+                  <w:rPr>
+                    <w:rFonts w:ascii="Cambria Math" w:eastAsiaTheme="minorEastAsia" w:hAnsi="Cambria Math"/>
+                    <w:lang w:val="fr-CH"/>
+                  </w:rPr>
+                  <m:t>NV</m:t>
+                </m:r>
+              </m:sub>
+            </m:sSub>
+          </m:e>
+        </m:d>
+        <m:r>
+          <w:rPr>
+            <w:rFonts w:ascii="Cambria Math" w:eastAsiaTheme="minorEastAsia" w:hAnsi="Cambria Math"/>
+            <w:lang w:val="fr-CH"/>
+          </w:rPr>
+          <m:t xml:space="preserve">∪O∪ </m:t>
+        </m:r>
+        <m:sSub>
+          <m:sSubPr>
+            <m:ctrlPr>
+              <w:rPr>
+                <w:rFonts w:ascii="Cambria Math" w:eastAsiaTheme="minorEastAsia" w:hAnsi="Cambria Math"/>
+                <w:i/>
+                <w:lang w:val="fr-CH"/>
+              </w:rPr>
+            </m:ctrlPr>
+          </m:sSubPr>
+          <m:e>
+            <m:r>
+              <w:rPr>
+                <w:rFonts w:ascii="Cambria Math" w:eastAsiaTheme="minorEastAsia" w:hAnsi="Cambria Math"/>
+                <w:lang w:val="fr-CH"/>
+              </w:rPr>
+              <m:t>E</m:t>
+            </m:r>
+          </m:e>
+          <m:sub>
+            <m:r>
+              <w:rPr>
+                <w:rFonts w:ascii="Cambria Math" w:eastAsiaTheme="minorEastAsia" w:hAnsi="Cambria Math"/>
+                <w:lang w:val="fr-CH"/>
+              </w:rPr>
+              <m:t>T,PT</m:t>
+            </m:r>
+          </m:sub>
+        </m:sSub>
+      </m:oMath>
+      <w:r>
+        <w:rPr>
+          <w:rFonts w:eastAsiaTheme="minorEastAsia"/>
+          <w:lang w:val="fr-CH"/>
+        </w:rPr>
+        <w:t xml:space="preserve"> </w:t>
+      </w:r>
+    </w:p>
+    <w:p>
+      <w:pPr>
+        <w:pStyle w:val="ListParagraph"/>
+        <w:ind w:left="360"/>
+        <w:rPr>
+          <w:rFonts w:eastAsiaTheme="minorEastAsia"/>
+          <w:lang w:val="fr-CH"/>
+        </w:rPr>
+      </w:pPr>
+      <m:oMath>
+        <m:r>
+          <w:rPr>
+            <w:rFonts w:ascii="Cambria Math" w:eastAsiaTheme="minorEastAsia" w:hAnsi="Cambria Math"/>
+            <w:lang w:val="fr-CH"/>
+          </w:rPr>
+          <m:t>S</m:t>
+        </m:r>
+        <m:r>
+          <w:rPr>
+            <w:rFonts w:ascii="Cambria Math" w:eastAsiaTheme="minorEastAsia" w:hAnsi="Cambria Math"/>
+            <w:lang w:val="fr-CH"/>
+          </w:rPr>
+          <m:t>inon, V :=</m:t>
+        </m:r>
+        <m:r>
+          <w:rPr>
+            <w:rFonts w:ascii="Cambria Math" w:eastAsiaTheme="minorEastAsia" w:hAnsi="Cambria Math"/>
+            <w:lang w:val="fr-CH"/>
+          </w:rPr>
+          <m:t>(</m:t>
+        </m:r>
+        <m:sSub>
+          <m:sSubPr>
+            <m:ctrlPr>
+              <w:rPr>
+                <w:rFonts w:ascii="Cambria Math" w:eastAsiaTheme="minorEastAsia" w:hAnsi="Cambria Math"/>
+                <w:i/>
+                <w:lang w:val="fr-CH"/>
+              </w:rPr>
+            </m:ctrlPr>
+          </m:sSubPr>
+          <m:e>
+            <m:r>
+              <w:rPr>
+                <w:rFonts w:ascii="Cambria Math" w:eastAsiaTheme="minorEastAsia" w:hAnsi="Cambria Math"/>
+                <w:lang w:val="fr-CH"/>
+              </w:rPr>
+              <m:t>E</m:t>
+            </m:r>
+          </m:e>
+          <m:sub>
+            <m:r>
+              <w:rPr>
+                <w:rFonts w:ascii="Cambria Math" w:eastAsiaTheme="minorEastAsia" w:hAnsi="Cambria Math"/>
+                <w:lang w:val="fr-CH"/>
+              </w:rPr>
+              <m:t>V</m:t>
+            </m:r>
+          </m:sub>
+        </m:sSub>
+        <m:r>
+          <w:rPr>
+            <w:rFonts w:ascii="Cambria Math" w:eastAsiaTheme="minorEastAsia" w:hAnsi="Cambria Math"/>
+            <w:lang w:val="fr-CH"/>
+          </w:rPr>
+          <m:t xml:space="preserve"> \ </m:t>
+        </m:r>
+        <m:sSub>
+          <m:sSubPr>
+            <m:ctrlPr>
+              <w:rPr>
+                <w:rFonts w:ascii="Cambria Math" w:eastAsiaTheme="minorEastAsia" w:hAnsi="Cambria Math"/>
+                <w:i/>
+                <w:lang w:val="fr-CH"/>
+              </w:rPr>
+            </m:ctrlPr>
+          </m:sSubPr>
+          <m:e>
+            <m:r>
+              <w:rPr>
+                <w:rFonts w:ascii="Cambria Math" w:eastAsiaTheme="minorEastAsia" w:hAnsi="Cambria Math"/>
+                <w:lang w:val="fr-CH"/>
+              </w:rPr>
+              <m:t>E</m:t>
+            </m:r>
+          </m:e>
+          <m:sub>
+            <m:r>
+              <w:rPr>
+                <w:rFonts w:ascii="Cambria Math" w:eastAsiaTheme="minorEastAsia" w:hAnsi="Cambria Math"/>
+                <w:lang w:val="fr-CH"/>
+              </w:rPr>
+              <m:t>NV</m:t>
+            </m:r>
+          </m:sub>
+        </m:sSub>
+        <m:r>
+          <w:rPr>
+            <w:rFonts w:ascii="Cambria Math" w:eastAsiaTheme="minorEastAsia" w:hAnsi="Cambria Math"/>
+            <w:lang w:val="fr-CH"/>
+          </w:rPr>
+          <m:t>)</m:t>
+        </m:r>
+        <m:r>
+          <w:rPr>
+            <w:rFonts w:ascii="Cambria Math" w:eastAsiaTheme="minorEastAsia" w:hAnsi="Cambria Math"/>
+            <w:lang w:val="fr-CH"/>
+          </w:rPr>
+          <m:t xml:space="preserve"> ∪O∪ </m:t>
+        </m:r>
+        <m:sSub>
+          <m:sSubPr>
+            <m:ctrlPr>
+              <w:rPr>
+                <w:rFonts w:ascii="Cambria Math" w:eastAsiaTheme="minorEastAsia" w:hAnsi="Cambria Math"/>
+                <w:i/>
+                <w:lang w:val="fr-CH"/>
+              </w:rPr>
+            </m:ctrlPr>
+          </m:sSubPr>
+          <m:e>
+            <m:r>
+              <w:rPr>
+                <w:rFonts w:ascii="Cambria Math" w:eastAsiaTheme="minorEastAsia" w:hAnsi="Cambria Math"/>
+                <w:lang w:val="fr-CH"/>
+              </w:rPr>
+              <m:t>E</m:t>
+            </m:r>
+          </m:e>
+          <m:sub>
+            <m:r>
+              <w:rPr>
+                <w:rFonts w:ascii="Cambria Math" w:eastAsiaTheme="minorEastAsia" w:hAnsi="Cambria Math"/>
+                <w:lang w:val="fr-CH"/>
+              </w:rPr>
+              <m:t>T, PT</m:t>
+            </m:r>
+          </m:sub>
+        </m:sSub>
+      </m:oMath>
+      <w:r>
+        <w:rPr>
+          <w:rFonts w:eastAsiaTheme="minorEastAsia"/>
+          <w:lang w:val="fr-CH"/>
+        </w:rPr>
+        <w:t xml:space="preserve"> </w:t>
+      </w:r>
+    </w:p>
+    <w:p>
+      <w:pPr>
+        <w:rPr>
+          <w:rFonts w:eastAsiaTheme="minorEastAsia"/>
+          <w:lang w:val="fr-CH"/>
+        </w:rPr>
+      </w:pPr>
+      <w:r>
+        <w:rPr>
+          <w:rFonts w:eastAsiaTheme="minorEastAsia"/>
+          <w:lang w:val="fr-CH"/>
+        </w:rPr>
+        <w:t xml:space="preserve">Ces formules garantissent que les personnes </w:t>
+      </w:r>
+      <w:proofErr w:type="spellStart"/>
+      <w:r>
+        <w:rPr>
+          <w:rFonts w:eastAsiaTheme="minorEastAsia"/>
+          <w:b/>
+          <w:lang w:val="fr-CH"/>
+        </w:rPr>
+        <w:t>tagged</w:t>
+      </w:r>
+      <w:proofErr w:type="spellEnd"/>
+      <w:r>
+        <w:rPr>
+          <w:rFonts w:eastAsiaTheme="minorEastAsia"/>
+          <w:b/>
+          <w:lang w:val="fr-CH"/>
+        </w:rPr>
+        <w:t xml:space="preserve"> </w:t>
+      </w:r>
+      <w:r>
+        <w:rPr>
+          <w:rFonts w:eastAsiaTheme="minorEastAsia"/>
+          <w:lang w:val="fr-CH"/>
+        </w:rPr>
+        <w:t xml:space="preserve">et </w:t>
+      </w:r>
+      <w:proofErr w:type="spellStart"/>
+      <w:r>
+        <w:rPr>
+          <w:rFonts w:eastAsiaTheme="minorEastAsia"/>
+          <w:b/>
+          <w:lang w:val="fr-CH"/>
+        </w:rPr>
+        <w:t>pendingTagged</w:t>
+      </w:r>
+      <w:proofErr w:type="spellEnd"/>
+      <w:r>
+        <w:rPr>
+          <w:rFonts w:eastAsiaTheme="minorEastAsia"/>
+          <w:b/>
+          <w:lang w:val="fr-CH"/>
+        </w:rPr>
+        <w:t xml:space="preserve"> </w:t>
+      </w:r>
+      <w:r>
+        <w:rPr>
+          <w:rFonts w:eastAsiaTheme="minorEastAsia"/>
+          <w:lang w:val="fr-CH"/>
+        </w:rPr>
+        <w:t xml:space="preserve">(s’il s’agit d’un évènement) </w:t>
+      </w:r>
+      <w:r>
+        <w:rPr>
+          <w:rFonts w:eastAsiaTheme="minorEastAsia"/>
+          <w:lang w:val="fr-CH"/>
+        </w:rPr>
+        <w:t xml:space="preserve">et le propriétaire du </w:t>
+      </w:r>
+      <w:r>
+        <w:rPr>
+          <w:rFonts w:eastAsiaTheme="minorEastAsia"/>
+          <w:b/>
+          <w:lang w:val="fr-CH"/>
+        </w:rPr>
+        <w:t>TimedEntity</w:t>
+      </w:r>
+      <w:r>
+        <w:rPr>
+          <w:rFonts w:eastAsiaTheme="minorEastAsia"/>
+          <w:lang w:val="fr-CH"/>
+        </w:rPr>
+        <w:t xml:space="preserve"> auront</w:t>
+      </w:r>
+      <w:r>
+        <w:rPr>
+          <w:rFonts w:eastAsiaTheme="minorEastAsia"/>
+          <w:lang w:val="fr-CH"/>
+        </w:rPr>
+        <w:t xml:space="preserve"> toujours</w:t>
+      </w:r>
+      <w:r>
+        <w:rPr>
+          <w:rFonts w:eastAsiaTheme="minorEastAsia"/>
+          <w:lang w:val="fr-CH"/>
+        </w:rPr>
+        <w:t xml:space="preserve"> le droit </w:t>
+      </w:r>
+      <w:r>
+        <w:rPr>
+          <w:rFonts w:eastAsiaTheme="minorEastAsia"/>
+          <w:lang w:val="fr-CH"/>
+        </w:rPr>
+        <w:t xml:space="preserve">de </w:t>
+      </w:r>
+      <w:r>
+        <w:rPr>
+          <w:rFonts w:eastAsiaTheme="minorEastAsia"/>
+          <w:lang w:val="fr-CH"/>
+        </w:rPr>
+        <w:t>le</w:t>
+      </w:r>
+      <w:r>
+        <w:rPr>
+          <w:rFonts w:eastAsiaTheme="minorEastAsia"/>
+          <w:lang w:val="fr-CH"/>
+        </w:rPr>
+        <w:t xml:space="preserve"> voir. S’il ne s’agit pas d’un évènement, les ensembles </w:t>
+      </w:r>
+      <w:proofErr w:type="spellStart"/>
+      <w:r>
+        <w:rPr>
+          <w:rFonts w:eastAsiaTheme="minorEastAsia"/>
+          <w:b/>
+          <w:lang w:val="fr-CH"/>
+        </w:rPr>
+        <w:t>visibleBy</w:t>
+      </w:r>
+      <w:proofErr w:type="spellEnd"/>
+      <w:r>
+        <w:rPr>
+          <w:rFonts w:eastAsiaTheme="minorEastAsia"/>
+          <w:lang w:val="fr-CH"/>
+        </w:rPr>
+        <w:t xml:space="preserve"> et </w:t>
+      </w:r>
+      <w:proofErr w:type="spellStart"/>
+      <w:r>
+        <w:rPr>
+          <w:rFonts w:eastAsiaTheme="minorEastAsia"/>
+          <w:b/>
+          <w:lang w:val="fr-CH"/>
+        </w:rPr>
+        <w:t>notVisibleBy</w:t>
+      </w:r>
+      <w:proofErr w:type="spellEnd"/>
+      <w:r>
+        <w:rPr>
+          <w:rFonts w:eastAsiaTheme="minorEastAsia"/>
+          <w:lang w:val="fr-CH"/>
+        </w:rPr>
+        <w:t xml:space="preserve"> seront vides et n’auront pas d’impact sur la visibilité totale. Dans le cas où l’ensemble </w:t>
+      </w:r>
+      <w:proofErr w:type="spellStart"/>
+      <w:r>
+        <w:rPr>
+          <w:rFonts w:eastAsiaTheme="minorEastAsia"/>
+          <w:b/>
+          <w:lang w:val="fr-CH"/>
+        </w:rPr>
+        <w:t>visibleBy</w:t>
+      </w:r>
+      <w:proofErr w:type="spellEnd"/>
+      <w:r>
+        <w:rPr>
+          <w:rFonts w:eastAsiaTheme="minorEastAsia"/>
+          <w:lang w:val="fr-CH"/>
+        </w:rPr>
+        <w:t xml:space="preserve"> est défini, l’ensemble </w:t>
+      </w:r>
+      <w:proofErr w:type="spellStart"/>
+      <w:r>
+        <w:rPr>
+          <w:rFonts w:eastAsiaTheme="minorEastAsia"/>
+          <w:b/>
+          <w:lang w:val="fr-CH"/>
+        </w:rPr>
+        <w:t>notVisibleBy</w:t>
+      </w:r>
+      <w:proofErr w:type="spellEnd"/>
+      <w:r>
+        <w:rPr>
+          <w:rFonts w:eastAsiaTheme="minorEastAsia"/>
+          <w:lang w:val="fr-CH"/>
+        </w:rPr>
+        <w:t xml:space="preserve"> lui sera soustrait. Ainsi, un utilisateur pourrait inclure un groupe tout en excluant un sous-ensemble de ce groupe sans produire d’erreur logique. </w:t>
+      </w:r>
+    </w:p>
+    <w:p>
+      <w:pPr>
+        <w:rPr>
+          <w:lang w:val="fr-CH"/>
+        </w:rPr>
+      </w:pPr>
+      <w:r>
+        <w:rPr>
+          <w:lang w:val="fr-CH"/>
+        </w:rPr>
+        <w:t>Sachant qu’un média peut avoir sa propre visibilité, la priorité des visibilités</w:t>
+      </w:r>
+      <w:r>
+        <w:rPr>
+          <w:lang w:val="fr-CH"/>
+        </w:rPr>
+        <w:t xml:space="preserve"> d’un média</w:t>
+      </w:r>
+      <w:r>
+        <w:rPr>
+          <w:lang w:val="fr-CH"/>
+        </w:rPr>
+        <w:t xml:space="preserve"> est gérée comme suit : Si un média a une visibilité plus limitée que l’évènement le contenant, </w:t>
+      </w:r>
+      <w:r>
+        <w:rPr>
+          <w:lang w:val="fr-CH"/>
+        </w:rPr>
+        <w:t>il conserve sa visibilité</w:t>
+      </w:r>
+      <w:r>
+        <w:rPr>
+          <w:lang w:val="fr-CH"/>
+        </w:rPr>
+        <w:t xml:space="preserve">. En revanche, si </w:t>
+      </w:r>
+      <w:r>
+        <w:rPr>
+          <w:lang w:val="fr-CH"/>
+        </w:rPr>
+        <w:t>un</w:t>
+      </w:r>
+      <w:r>
+        <w:rPr>
+          <w:lang w:val="fr-CH"/>
+        </w:rPr>
+        <w:t xml:space="preserve"> média est défini comme </w:t>
+      </w:r>
+      <w:r>
+        <w:rPr>
+          <w:lang w:val="fr-CH"/>
+        </w:rPr>
+        <w:t>ayant une visibilité plus large que son évènement</w:t>
+      </w:r>
+      <w:r>
+        <w:rPr>
+          <w:lang w:val="fr-CH"/>
+        </w:rPr>
+        <w:t xml:space="preserve">, la visibilité du média sera </w:t>
+      </w:r>
+      <w:r>
+        <w:rPr>
+          <w:lang w:val="fr-CH"/>
+        </w:rPr>
+        <w:t>« écrasée » par celle de son évènement.</w:t>
+      </w:r>
+    </w:p>
+    <w:p>
+      <w:pPr>
+        <w:rPr>
+          <w:lang w:val="fr-CH"/>
+        </w:rPr>
+      </w:pPr>
+      <w:r>
+        <w:rPr>
+          <w:lang w:val="fr-CH"/>
+        </w:rPr>
+        <w:t xml:space="preserve">Un média ne peut pas avoir des profils </w:t>
+      </w:r>
+      <w:proofErr w:type="spellStart"/>
+      <w:r>
+        <w:rPr>
+          <w:b/>
+          <w:lang w:val="fr-CH"/>
+        </w:rPr>
+        <w:t>tagged</w:t>
+      </w:r>
+      <w:proofErr w:type="spellEnd"/>
+      <w:r>
+        <w:rPr>
+          <w:b/>
+          <w:lang w:val="fr-CH"/>
+        </w:rPr>
+        <w:t xml:space="preserve"> </w:t>
+      </w:r>
+      <w:r>
+        <w:rPr>
+          <w:lang w:val="fr-CH"/>
+        </w:rPr>
+        <w:t xml:space="preserve">qui ne sont pas </w:t>
+      </w:r>
+      <w:proofErr w:type="spellStart"/>
+      <w:r>
+        <w:rPr>
+          <w:b/>
+          <w:lang w:val="fr-CH"/>
+        </w:rPr>
+        <w:t>tagged</w:t>
+      </w:r>
+      <w:proofErr w:type="spellEnd"/>
+      <w:r>
+        <w:rPr>
+          <w:b/>
+          <w:lang w:val="fr-CH"/>
+        </w:rPr>
+        <w:t xml:space="preserve"> </w:t>
+      </w:r>
+      <w:r>
+        <w:rPr>
+          <w:lang w:val="fr-CH"/>
+        </w:rPr>
+        <w:t xml:space="preserve">à l’évènement le contenant. L’utilisateur aura donc le choix entre étendre les </w:t>
+      </w:r>
+      <w:proofErr w:type="spellStart"/>
+      <w:r>
+        <w:rPr>
+          <w:b/>
+          <w:lang w:val="fr-CH"/>
+        </w:rPr>
+        <w:t>tagged</w:t>
+      </w:r>
+      <w:proofErr w:type="spellEnd"/>
+      <w:r>
+        <w:rPr>
+          <w:b/>
+          <w:lang w:val="fr-CH"/>
+        </w:rPr>
+        <w:t xml:space="preserve"> </w:t>
+      </w:r>
+      <w:r>
+        <w:rPr>
+          <w:lang w:val="fr-CH"/>
+        </w:rPr>
+        <w:t>de l’évènement en y ajoutant ceux du média en question ou retirer ces mentions du média.</w:t>
+      </w:r>
+    </w:p>
+    <w:p>
+      <w:pPr>
+        <w:rPr>
+          <w:lang w:val="fr-CH"/>
+        </w:rPr>
+      </w:pPr>
+      <w:r>
+        <w:rPr>
+          <w:lang w:val="fr-CH"/>
+        </w:rPr>
+        <w:t>Une contrainte d’intégrité à prendre en considération lors de l’implémentation est que toute personne d’une relation ne peut pas être exclue de la visibilité de cette relation.</w:t>
+      </w:r>
+    </w:p>
+    <w:p>
+      <w:pPr>
+        <w:rPr>
+          <w:lang w:val="fr-CH"/>
+        </w:rPr>
+      </w:pPr>
+      <w:r>
+        <w:rPr>
+          <w:lang w:val="fr-CH"/>
+        </w:rPr>
+        <w:t>Enfin, u</w:t>
+      </w:r>
+      <w:r>
+        <w:rPr>
+          <w:lang w:val="fr-CH"/>
+        </w:rPr>
+        <w:t xml:space="preserve">n </w:t>
+      </w:r>
+      <w:r>
+        <w:rPr>
+          <w:b/>
+          <w:lang w:val="fr-CH"/>
+        </w:rPr>
+        <w:t xml:space="preserve">Post </w:t>
+      </w:r>
+      <w:r>
+        <w:rPr>
+          <w:lang w:val="fr-CH"/>
+        </w:rPr>
+        <w:t xml:space="preserve">peut avoir des commentaires, qui sont associés à un </w:t>
+      </w:r>
+      <w:r>
+        <w:rPr>
+          <w:b/>
+          <w:lang w:val="fr-CH"/>
+        </w:rPr>
+        <w:t>Profile</w:t>
+      </w:r>
+      <w:r>
+        <w:rPr>
+          <w:lang w:val="fr-CH"/>
+        </w:rPr>
+        <w:t xml:space="preserve">. </w:t>
+      </w:r>
+      <w:r>
+        <w:rPr>
+          <w:lang w:val="fr-CH"/>
+        </w:rPr>
+        <w:t>Un commentaire a un contenu et une estampille de quand il a été soumis.</w:t>
       </w:r>
       <w:bookmarkStart w:id="29" w:name="_GoBack"/>
       <w:bookmarkEnd w:id="29"/>
-      <w:r>
-        <w:rPr>
-          <w:b/>
-          <w:lang w:val="fr-CH"/>
-        </w:rPr>
-        <w:t>nt</w:t>
-      </w:r>
-      <w:r>
-        <w:rPr>
-          <w:lang w:val="fr-CH"/>
-        </w:rPr>
-        <w:t>, nommé « </w:t>
-      </w:r>
-      <w:r>
-        <w:rPr>
-          <w:b/>
-          <w:lang w:val="fr-CH"/>
-        </w:rPr>
-        <w:t>born</w:t>
-      </w:r>
-      <w:r>
-        <w:rPr>
-          <w:lang w:val="fr-CH"/>
-        </w:rPr>
-        <w:t> »</w:t>
-      </w:r>
     </w:p>
     <w:p>
       <w:pPr>
         <w:pStyle w:val="Heading1"/>
       </w:pPr>
       <w:r>
+        <w:lastRenderedPageBreak/>
         <w:t>Implémentation</w:t>
       </w:r>
     </w:p>
@@ -5484,7 +7645,7 @@
           <w:rPr>
             <w:noProof/>
           </w:rPr>
-          <w:t>17</w:t>
+          <w:t>21</w:t>
         </w:r>
         <w:r>
           <w:rPr>
@@ -7246,6 +9407,119 @@
     </w:lvl>
   </w:abstractNum>
   <w:abstractNum w:abstractNumId="10" w15:restartNumberingAfterBreak="0">
+    <w:nsid w:val="63D233C9"/>
+    <w:multiLevelType w:val="hybridMultilevel"/>
+    <w:tmpl w:val="C0261814"/>
+    <w:lvl w:ilvl="0" w:tplc="00000003">
+      <w:start w:val="1"/>
+      <w:numFmt w:val="bullet"/>
+      <w:lvlText w:val="o"/>
+      <w:lvlJc w:val="left"/>
+      <w:pPr>
+        <w:ind w:left="360" w:hanging="360"/>
+      </w:pPr>
+      <w:rPr>
+        <w:rFonts w:ascii="Courier New" w:hAnsi="Courier New" w:cs="Courier New" w:hint="default"/>
+      </w:rPr>
+    </w:lvl>
+    <w:lvl w:ilvl="1" w:tplc="00000003">
+      <w:start w:val="1"/>
+      <w:numFmt w:val="bullet"/>
+      <w:lvlText w:val="o"/>
+      <w:lvlJc w:val="left"/>
+      <w:pPr>
+        <w:ind w:left="1080" w:hanging="360"/>
+      </w:pPr>
+      <w:rPr>
+        <w:rFonts w:ascii="Courier New" w:hAnsi="Courier New" w:cs="Courier New" w:hint="default"/>
+      </w:rPr>
+    </w:lvl>
+    <w:lvl w:ilvl="2" w:tplc="00000005">
+      <w:start w:val="1"/>
+      <w:numFmt w:val="bullet"/>
+      <w:lvlText w:val=""/>
+      <w:lvlJc w:val="left"/>
+      <w:pPr>
+        <w:ind w:left="1800" w:hanging="360"/>
+      </w:pPr>
+      <w:rPr>
+        <w:rFonts w:ascii="Wingdings" w:hAnsi="Wingdings" w:hint="default"/>
+      </w:rPr>
+    </w:lvl>
+    <w:lvl w:ilvl="3" w:tplc="00000001">
+      <w:start w:val="1"/>
+      <w:numFmt w:val="bullet"/>
+      <w:lvlText w:val=""/>
+      <w:lvlJc w:val="left"/>
+      <w:pPr>
+        <w:ind w:left="2520" w:hanging="360"/>
+      </w:pPr>
+      <w:rPr>
+        <w:rFonts w:ascii="Symbol" w:hAnsi="Symbol" w:hint="default"/>
+      </w:rPr>
+    </w:lvl>
+    <w:lvl w:ilvl="4" w:tplc="00000003">
+      <w:start w:val="1"/>
+      <w:numFmt w:val="bullet"/>
+      <w:lvlText w:val="o"/>
+      <w:lvlJc w:val="left"/>
+      <w:pPr>
+        <w:ind w:left="3240" w:hanging="360"/>
+      </w:pPr>
+      <w:rPr>
+        <w:rFonts w:ascii="Courier New" w:hAnsi="Courier New" w:cs="Courier New" w:hint="default"/>
+      </w:rPr>
+    </w:lvl>
+    <w:lvl w:ilvl="5" w:tplc="00000005">
+      <w:start w:val="1"/>
+      <w:numFmt w:val="bullet"/>
+      <w:lvlText w:val=""/>
+      <w:lvlJc w:val="left"/>
+      <w:pPr>
+        <w:ind w:left="3960" w:hanging="360"/>
+      </w:pPr>
+      <w:rPr>
+        <w:rFonts w:ascii="Wingdings" w:hAnsi="Wingdings" w:hint="default"/>
+      </w:rPr>
+    </w:lvl>
+    <w:lvl w:ilvl="6" w:tplc="00000001">
+      <w:start w:val="1"/>
+      <w:numFmt w:val="bullet"/>
+      <w:lvlText w:val=""/>
+      <w:lvlJc w:val="left"/>
+      <w:pPr>
+        <w:ind w:left="4680" w:hanging="360"/>
+      </w:pPr>
+      <w:rPr>
+        <w:rFonts w:ascii="Symbol" w:hAnsi="Symbol" w:hint="default"/>
+      </w:rPr>
+    </w:lvl>
+    <w:lvl w:ilvl="7" w:tplc="00000003">
+      <w:start w:val="1"/>
+      <w:numFmt w:val="bullet"/>
+      <w:lvlText w:val="o"/>
+      <w:lvlJc w:val="left"/>
+      <w:pPr>
+        <w:ind w:left="5400" w:hanging="360"/>
+      </w:pPr>
+      <w:rPr>
+        <w:rFonts w:ascii="Courier New" w:hAnsi="Courier New" w:cs="Courier New" w:hint="default"/>
+      </w:rPr>
+    </w:lvl>
+    <w:lvl w:ilvl="8" w:tplc="00000005">
+      <w:start w:val="1"/>
+      <w:numFmt w:val="bullet"/>
+      <w:lvlText w:val=""/>
+      <w:lvlJc w:val="left"/>
+      <w:pPr>
+        <w:ind w:left="6120" w:hanging="360"/>
+      </w:pPr>
+      <w:rPr>
+        <w:rFonts w:ascii="Wingdings" w:hAnsi="Wingdings" w:hint="default"/>
+      </w:rPr>
+    </w:lvl>
+  </w:abstractNum>
+  <w:abstractNum w:abstractNumId="11" w15:restartNumberingAfterBreak="0">
     <w:nsid w:val="65287AAE"/>
     <w:multiLevelType w:val="hybridMultilevel"/>
     <w:tmpl w:val="AC501448"/>
@@ -7352,6 +9626,119 @@
       <w:lvlJc w:val="left"/>
       <w:pPr>
         <w:ind w:left="6480" w:hanging="360"/>
+      </w:pPr>
+      <w:rPr>
+        <w:rFonts w:ascii="Wingdings" w:hAnsi="Wingdings" w:hint="default"/>
+      </w:rPr>
+    </w:lvl>
+  </w:abstractNum>
+  <w:abstractNum w:abstractNumId="12" w15:restartNumberingAfterBreak="0">
+    <w:nsid w:val="67464696"/>
+    <w:multiLevelType w:val="hybridMultilevel"/>
+    <w:tmpl w:val="53CC49FE"/>
+    <w:lvl w:ilvl="0" w:tplc="00000001">
+      <w:start w:val="1"/>
+      <w:numFmt w:val="bullet"/>
+      <w:lvlText w:val=""/>
+      <w:lvlJc w:val="left"/>
+      <w:pPr>
+        <w:ind w:left="360" w:hanging="360"/>
+      </w:pPr>
+      <w:rPr>
+        <w:rFonts w:ascii="Symbol" w:hAnsi="Symbol" w:hint="default"/>
+      </w:rPr>
+    </w:lvl>
+    <w:lvl w:ilvl="1" w:tplc="00000003">
+      <w:start w:val="1"/>
+      <w:numFmt w:val="bullet"/>
+      <w:lvlText w:val="o"/>
+      <w:lvlJc w:val="left"/>
+      <w:pPr>
+        <w:ind w:left="1080" w:hanging="360"/>
+      </w:pPr>
+      <w:rPr>
+        <w:rFonts w:ascii="Courier New" w:hAnsi="Courier New" w:cs="Courier New" w:hint="default"/>
+      </w:rPr>
+    </w:lvl>
+    <w:lvl w:ilvl="2" w:tplc="00000005" w:tentative="1">
+      <w:start w:val="1"/>
+      <w:numFmt w:val="bullet"/>
+      <w:lvlText w:val=""/>
+      <w:lvlJc w:val="left"/>
+      <w:pPr>
+        <w:ind w:left="1800" w:hanging="360"/>
+      </w:pPr>
+      <w:rPr>
+        <w:rFonts w:ascii="Wingdings" w:hAnsi="Wingdings" w:hint="default"/>
+      </w:rPr>
+    </w:lvl>
+    <w:lvl w:ilvl="3" w:tplc="00000001" w:tentative="1">
+      <w:start w:val="1"/>
+      <w:numFmt w:val="bullet"/>
+      <w:lvlText w:val=""/>
+      <w:lvlJc w:val="left"/>
+      <w:pPr>
+        <w:ind w:left="2520" w:hanging="360"/>
+      </w:pPr>
+      <w:rPr>
+        <w:rFonts w:ascii="Symbol" w:hAnsi="Symbol" w:hint="default"/>
+      </w:rPr>
+    </w:lvl>
+    <w:lvl w:ilvl="4" w:tplc="00000003" w:tentative="1">
+      <w:start w:val="1"/>
+      <w:numFmt w:val="bullet"/>
+      <w:lvlText w:val="o"/>
+      <w:lvlJc w:val="left"/>
+      <w:pPr>
+        <w:ind w:left="3240" w:hanging="360"/>
+      </w:pPr>
+      <w:rPr>
+        <w:rFonts w:ascii="Courier New" w:hAnsi="Courier New" w:cs="Courier New" w:hint="default"/>
+      </w:rPr>
+    </w:lvl>
+    <w:lvl w:ilvl="5" w:tplc="00000005" w:tentative="1">
+      <w:start w:val="1"/>
+      <w:numFmt w:val="bullet"/>
+      <w:lvlText w:val=""/>
+      <w:lvlJc w:val="left"/>
+      <w:pPr>
+        <w:ind w:left="3960" w:hanging="360"/>
+      </w:pPr>
+      <w:rPr>
+        <w:rFonts w:ascii="Wingdings" w:hAnsi="Wingdings" w:hint="default"/>
+      </w:rPr>
+    </w:lvl>
+    <w:lvl w:ilvl="6" w:tplc="00000001" w:tentative="1">
+      <w:start w:val="1"/>
+      <w:numFmt w:val="bullet"/>
+      <w:lvlText w:val=""/>
+      <w:lvlJc w:val="left"/>
+      <w:pPr>
+        <w:ind w:left="4680" w:hanging="360"/>
+      </w:pPr>
+      <w:rPr>
+        <w:rFonts w:ascii="Symbol" w:hAnsi="Symbol" w:hint="default"/>
+      </w:rPr>
+    </w:lvl>
+    <w:lvl w:ilvl="7" w:tplc="00000003" w:tentative="1">
+      <w:start w:val="1"/>
+      <w:numFmt w:val="bullet"/>
+      <w:lvlText w:val="o"/>
+      <w:lvlJc w:val="left"/>
+      <w:pPr>
+        <w:ind w:left="5400" w:hanging="360"/>
+      </w:pPr>
+      <w:rPr>
+        <w:rFonts w:ascii="Courier New" w:hAnsi="Courier New" w:cs="Courier New" w:hint="default"/>
+      </w:rPr>
+    </w:lvl>
+    <w:lvl w:ilvl="8" w:tplc="00000005" w:tentative="1">
+      <w:start w:val="1"/>
+      <w:numFmt w:val="bullet"/>
+      <w:lvlText w:val=""/>
+      <w:lvlJc w:val="left"/>
+      <w:pPr>
+        <w:ind w:left="6120" w:hanging="360"/>
       </w:pPr>
       <w:rPr>
         <w:rFonts w:ascii="Wingdings" w:hAnsi="Wingdings" w:hint="default"/>
@@ -7386,7 +9773,7 @@
     <w:abstractNumId w:val="6"/>
   </w:num>
   <w:num w:numId="10">
-    <w:abstractNumId w:val="10"/>
+    <w:abstractNumId w:val="11"/>
   </w:num>
   <w:num w:numId="11">
     <w:abstractNumId w:val="5"/>
@@ -7418,6 +9805,12 @@
     <w:lvlOverride w:ilvl="8">
       <w:startOverride w:val="1"/>
     </w:lvlOverride>
+  </w:num>
+  <w:num w:numId="13">
+    <w:abstractNumId w:val="10"/>
+  </w:num>
+  <w:num w:numId="14">
+    <w:abstractNumId w:val="12"/>
   </w:num>
 </w:numbering>
 </file>
@@ -8279,7 +10672,558 @@
       <w:szCs w:val="18"/>
     </w:rPr>
   </w:style>
+  <w:style w:type="character" w:styleId="PlaceholderText">
+    <w:name w:val="Placeholder Text"/>
+    <w:basedOn w:val="DefaultParagraphFont"/>
+    <w:uiPriority w:val="99"/>
+    <w:semiHidden/>
+    <w:rsid w:val="006A4090"/>
+    <w:rPr>
+      <w:color w:val="808080"/>
+    </w:rPr>
+  </w:style>
 </w:styles>
+</file>
+
+<file path=word/glossary/document.xml><?xml version="1.0" encoding="utf-8"?>
+<w:glossaryDocument xmlns:wpc="http://schemas.microsoft.com/office/word/2010/wordprocessingCanvas" xmlns:cx="http://schemas.microsoft.com/office/drawing/2014/chartex" xmlns:cx1="http://schemas.microsoft.com/office/drawing/2015/9/8/chartex" xmlns:cx2="http://schemas.microsoft.com/office/drawing/2015/10/21/chartex" xmlns:cx3="http://schemas.microsoft.com/office/drawing/2016/5/9/chartex" xmlns:cx4="http://schemas.microsoft.com/office/drawing/2016/5/10/chartex" xmlns:cx5="http://schemas.microsoft.com/office/drawing/2016/5/11/chartex" xmlns:cx6="http://schemas.microsoft.com/office/drawing/2016/5/12/chartex" xmlns:cx7="http://schemas.microsoft.com/office/drawing/2016/5/13/chartex" xmlns:cx8="http://schemas.microsoft.com/office/drawing/2016/5/14/chartex" xmlns:mc="http://schemas.openxmlformats.org/markup-compatibility/2006" xmlns:aink="http://schemas.microsoft.com/office/drawing/2016/ink" xmlns:o="urn:schemas-microsoft-com:office:office" xmlns:r="http://schemas.openxmlformats.org/officeDocument/2006/relationships" xmlns:m="http://schemas.openxmlformats.org/officeDocument/2006/math" xmlns:v="urn:schemas-microsoft-com:vml" xmlns:wp14="http://schemas.microsoft.com/office/word/2010/wordprocessingDrawing" xmlns:wp="http://schemas.openxmlformats.org/drawingml/2006/wordprocessingDrawing" xmlns:w10="urn:schemas-microsoft-com:office:word" xmlns:w="http://schemas.openxmlformats.org/wordprocessingml/2006/main" xmlns:w14="http://schemas.microsoft.com/office/word/2010/wordml" xmlns:w15="http://schemas.microsoft.com/office/word/2012/wordml" xmlns:w16se="http://schemas.microsoft.com/office/word/2015/wordml/symex" xmlns:wpg="http://schemas.microsoft.com/office/word/2010/wordprocessingGroup" xmlns:wpi="http://schemas.microsoft.com/office/word/2010/wordprocessingInk" xmlns:wne="http://schemas.microsoft.com/office/word/2006/wordml" xmlns:wps="http://schemas.microsoft.com/office/word/2010/wordprocessingShape" mc:Ignorable="w14 w15 w16se wp14"/>
+</file>
+
+<file path=word/glossary/fontTable.xml><?xml version="1.0" encoding="utf-8"?>
+<w:fonts xmlns:mc="http://schemas.openxmlformats.org/markup-compatibility/2006" xmlns:r="http://schemas.openxmlformats.org/officeDocument/2006/relationships" xmlns:w="http://schemas.openxmlformats.org/wordprocessingml/2006/main" xmlns:w14="http://schemas.microsoft.com/office/word/2010/wordml" xmlns:w15="http://schemas.microsoft.com/office/word/2012/wordml" xmlns:w16se="http://schemas.microsoft.com/office/word/2015/wordml/symex" mc:Ignorable="w14 w15 w16se">
+  <w:font w:name="Symbol">
+    <w:panose1 w:val="05050102010706020507"/>
+    <w:charset w:val="02"/>
+    <w:family w:val="roman"/>
+    <w:pitch w:val="variable"/>
+    <w:sig w:usb0="00000000" w:usb1="10000000" w:usb2="00000000" w:usb3="00000000" w:csb0="80000000" w:csb1="00000000"/>
+  </w:font>
+  <w:font w:name="Times New Roman">
+    <w:panose1 w:val="02020603050405020304"/>
+    <w:charset w:val="00"/>
+    <w:family w:val="roman"/>
+    <w:pitch w:val="variable"/>
+    <w:sig w:usb0="E0002AFF" w:usb1="C0007843" w:usb2="00000009" w:usb3="00000000" w:csb0="000001FF" w:csb1="00000000"/>
+  </w:font>
+  <w:font w:name="Courier New">
+    <w:panose1 w:val="02070309020205020404"/>
+    <w:charset w:val="00"/>
+    <w:family w:val="modern"/>
+    <w:pitch w:val="fixed"/>
+    <w:sig w:usb0="E0002EFF" w:usb1="C0007843" w:usb2="00000009" w:usb3="00000000" w:csb0="000001FF" w:csb1="00000000"/>
+  </w:font>
+  <w:font w:name="Wingdings">
+    <w:panose1 w:val="05000000000000000000"/>
+    <w:charset w:val="02"/>
+    <w:family w:val="auto"/>
+    <w:pitch w:val="variable"/>
+    <w:sig w:usb0="00000000" w:usb1="10000000" w:usb2="00000000" w:usb3="00000000" w:csb0="80000000" w:csb1="00000000"/>
+  </w:font>
+  <w:font w:name="Open Sans Light">
+    <w:panose1 w:val="020B0306030504020204"/>
+    <w:charset w:val="00"/>
+    <w:family w:val="swiss"/>
+    <w:pitch w:val="variable"/>
+    <w:sig w:usb0="E00002EF" w:usb1="4000205B" w:usb2="00000028" w:usb3="00000000" w:csb0="0000019F" w:csb1="00000000"/>
+  </w:font>
+  <w:font w:name="Segoe UI">
+    <w:panose1 w:val="020B0502040204020203"/>
+    <w:charset w:val="00"/>
+    <w:family w:val="swiss"/>
+    <w:pitch w:val="variable"/>
+    <w:sig w:usb0="E4002EFF" w:usb1="C000E47F" w:usb2="00000009" w:usb3="00000000" w:csb0="000001FF" w:csb1="00000000"/>
+  </w:font>
+  <w:font w:name="Cambria Math">
+    <w:panose1 w:val="02040503050406030204"/>
+    <w:charset w:val="00"/>
+    <w:family w:val="roman"/>
+    <w:pitch w:val="variable"/>
+    <w:sig w:usb0="E00002FF" w:usb1="420024FF" w:usb2="00000000" w:usb3="00000000" w:csb0="0000019F" w:csb1="00000000"/>
+  </w:font>
+</w:fonts>
+</file>
+
+<file path=word/glossary/settings.xml><?xml version="1.0" encoding="utf-8"?>
+<w:settings xmlns:mc="http://schemas.openxmlformats.org/markup-compatibility/2006" xmlns:o="urn:schemas-microsoft-com:office:office" xmlns:r="http://schemas.openxmlformats.org/officeDocument/2006/relationships" xmlns:m="http://schemas.openxmlformats.org/officeDocument/2006/math" xmlns:v="urn:schemas-microsoft-com:vml" xmlns:w10="urn:schemas-microsoft-com:office:word" xmlns:w="http://schemas.openxmlformats.org/wordprocessingml/2006/main" xmlns:w14="http://schemas.microsoft.com/office/word/2010/wordml" xmlns:w15="http://schemas.microsoft.com/office/word/2012/wordml" xmlns:w16se="http://schemas.microsoft.com/office/word/2015/wordml/symex" xmlns:sl="http://schemas.openxmlformats.org/schemaLibrary/2006/main" mc:Ignorable="w14 w15 w16se">
+  <w:view w:val="normal"/>
+  <w:defaultTabStop w:val="720"/>
+  <w:characterSpacingControl w:val="doNotCompress"/>
+  <w:compat>
+    <w:useFELayout/>
+    <w:compatSetting w:name="compatibilityMode" w:uri="http://schemas.microsoft.com/office/word" w:val="15"/>
+    <w:compatSetting w:name="overrideTableStyleFontSizeAndJustification" w:uri="http://schemas.microsoft.com/office/word" w:val="1"/>
+    <w:compatSetting w:name="enableOpenTypeFeatures" w:uri="http://schemas.microsoft.com/office/word" w:val="1"/>
+    <w:compatSetting w:name="doNotFlipMirrorIndents" w:uri="http://schemas.microsoft.com/office/word" w:val="1"/>
+    <w:compatSetting w:name="differentiateMultirowTableHeaders" w:uri="http://schemas.microsoft.com/office/word" w:val="1"/>
+  </w:compat>
+  <w:rsids>
+    <w:rsidRoot w:val="006E2D8C"/>
+    <w:rsid w:val="006E2D8C"/>
+    <w:rsid w:val="00977C47"/>
+  </w:rsids>
+  <m:mathPr>
+    <m:mathFont m:val="Cambria Math"/>
+    <m:brkBin m:val="before"/>
+    <m:brkBinSub m:val="--"/>
+    <m:smallFrac m:val="0"/>
+    <m:dispDef/>
+    <m:lMargin m:val="0"/>
+    <m:rMargin m:val="0"/>
+    <m:defJc m:val="centerGroup"/>
+    <m:wrapIndent m:val="1440"/>
+    <m:intLim m:val="subSup"/>
+    <m:naryLim m:val="undOvr"/>
+  </m:mathPr>
+  <w:themeFontLang/>
+  <w:clrSchemeMapping w:bg1="light1" w:t1="dark1" w:bg2="light2" w:t2="dark2" w:accent1="accent1" w:accent2="accent2" w:accent3="accent3" w:accent4="accent4" w:accent5="accent5" w:accent6="accent6" w:hyperlink="hyperlink" w:followedHyperlink="followedHyperlink"/>
+  <w:decimalSymbol w:val=","/>
+  <w:listSeparator w:val=","/>
+  <w15:chartTrackingRefBased/>
+</w:settings>
+</file>
+
+<file path=word/glossary/styles.xml><?xml version="1.0" encoding="utf-8"?>
+<w:styles xmlns:mc="http://schemas.openxmlformats.org/markup-compatibility/2006" xmlns:r="http://schemas.openxmlformats.org/officeDocument/2006/relationships" xmlns:w="http://schemas.openxmlformats.org/wordprocessingml/2006/main" xmlns:w14="http://schemas.microsoft.com/office/word/2010/wordml" xmlns:w15="http://schemas.microsoft.com/office/word/2012/wordml" xmlns:w16se="http://schemas.microsoft.com/office/word/2015/wordml/symex" mc:Ignorable="w14 w15 w16se">
+  <w:docDefaults>
+    <w:rPrDefault>
+      <w:rPr>
+        <w:rFonts w:asciiTheme="minorHAnsi" w:eastAsiaTheme="minorEastAsia" w:hAnsiTheme="minorHAnsi" w:cstheme="minorBidi"/>
+        <w:sz w:val="22"/>
+        <w:szCs w:val="22"/>
+        <w:lang w:val="x-none" w:eastAsia="x-none" w:bidi="ar-SA"/>
+      </w:rPr>
+    </w:rPrDefault>
+    <w:pPrDefault>
+      <w:pPr>
+        <w:spacing w:after="160" w:line="259" w:lineRule="auto"/>
+      </w:pPr>
+    </w:pPrDefault>
+  </w:docDefaults>
+  <w:latentStyles w:defLockedState="0" w:defUIPriority="99" w:defSemiHidden="0" w:defUnhideWhenUsed="0" w:defQFormat="0" w:count="374">
+    <w:lsdException w:name="Normal" w:uiPriority="0" w:qFormat="1"/>
+    <w:lsdException w:name="heading 1" w:uiPriority="9" w:qFormat="1"/>
+    <w:lsdException w:name="heading 2" w:semiHidden="1" w:uiPriority="9" w:unhideWhenUsed="1" w:qFormat="1"/>
+    <w:lsdException w:name="heading 3" w:semiHidden="1" w:uiPriority="9" w:unhideWhenUsed="1" w:qFormat="1"/>
+    <w:lsdException w:name="heading 4" w:semiHidden="1" w:uiPriority="9" w:unhideWhenUsed="1" w:qFormat="1"/>
+    <w:lsdException w:name="heading 5" w:semiHidden="1" w:uiPriority="9" w:unhideWhenUsed="1" w:qFormat="1"/>
+    <w:lsdException w:name="heading 6" w:semiHidden="1" w:uiPriority="9" w:unhideWhenUsed="1" w:qFormat="1"/>
+    <w:lsdException w:name="heading 7" w:semiHidden="1" w:uiPriority="9" w:unhideWhenUsed="1" w:qFormat="1"/>
+    <w:lsdException w:name="heading 8" w:semiHidden="1" w:uiPriority="9" w:unhideWhenUsed="1" w:qFormat="1"/>
+    <w:lsdException w:name="heading 9" w:semiHidden="1" w:uiPriority="9" w:unhideWhenUsed="1" w:qFormat="1"/>
+    <w:lsdException w:name="index 1" w:semiHidden="1" w:unhideWhenUsed="1"/>
+    <w:lsdException w:name="index 2" w:semiHidden="1" w:unhideWhenUsed="1"/>
+    <w:lsdException w:name="index 3" w:semiHidden="1" w:unhideWhenUsed="1"/>
+    <w:lsdException w:name="index 4" w:semiHidden="1" w:unhideWhenUsed="1"/>
+    <w:lsdException w:name="index 5" w:semiHidden="1" w:unhideWhenUsed="1"/>
+    <w:lsdException w:name="index 6" w:semiHidden="1" w:unhideWhenUsed="1"/>
+    <w:lsdException w:name="index 7" w:semiHidden="1" w:unhideWhenUsed="1"/>
+    <w:lsdException w:name="index 8" w:semiHidden="1" w:unhideWhenUsed="1"/>
+    <w:lsdException w:name="index 9" w:semiHidden="1" w:unhideWhenUsed="1"/>
+    <w:lsdException w:name="toc 1" w:semiHidden="1" w:uiPriority="39" w:unhideWhenUsed="1"/>
+    <w:lsdException w:name="toc 2" w:semiHidden="1" w:uiPriority="39" w:unhideWhenUsed="1"/>
+    <w:lsdException w:name="toc 3" w:semiHidden="1" w:uiPriority="39" w:unhideWhenUsed="1"/>
+    <w:lsdException w:name="toc 4" w:semiHidden="1" w:uiPriority="39" w:unhideWhenUsed="1"/>
+    <w:lsdException w:name="toc 5" w:semiHidden="1" w:uiPriority="39" w:unhideWhenUsed="1"/>
+    <w:lsdException w:name="toc 6" w:semiHidden="1" w:uiPriority="39" w:unhideWhenUsed="1"/>
+    <w:lsdException w:name="toc 7" w:semiHidden="1" w:uiPriority="39" w:unhideWhenUsed="1"/>
+    <w:lsdException w:name="toc 8" w:semiHidden="1" w:uiPriority="39" w:unhideWhenUsed="1"/>
+    <w:lsdException w:name="toc 9" w:semiHidden="1" w:uiPriority="39" w:unhideWhenUsed="1"/>
+    <w:lsdException w:name="Normal Indent" w:semiHidden="1" w:unhideWhenUsed="1"/>
+    <w:lsdException w:name="footnote text" w:semiHidden="1" w:unhideWhenUsed="1"/>
+    <w:lsdException w:name="annotation text" w:semiHidden="1" w:unhideWhenUsed="1"/>
+    <w:lsdException w:name="header" w:semiHidden="1" w:unhideWhenUsed="1"/>
+    <w:lsdException w:name="footer" w:semiHidden="1" w:unhideWhenUsed="1"/>
+    <w:lsdException w:name="index heading" w:semiHidden="1" w:unhideWhenUsed="1"/>
+    <w:lsdException w:name="caption" w:semiHidden="1" w:uiPriority="35" w:unhideWhenUsed="1" w:qFormat="1"/>
+    <w:lsdException w:name="table of figures" w:semiHidden="1" w:unhideWhenUsed="1"/>
+    <w:lsdException w:name="envelope address" w:semiHidden="1" w:unhideWhenUsed="1"/>
+    <w:lsdException w:name="envelope return" w:semiHidden="1" w:unhideWhenUsed="1"/>
+    <w:lsdException w:name="footnote reference" w:semiHidden="1" w:unhideWhenUsed="1"/>
+    <w:lsdException w:name="annotation reference" w:semiHidden="1" w:unhideWhenUsed="1"/>
+    <w:lsdException w:name="line number" w:semiHidden="1" w:unhideWhenUsed="1"/>
+    <w:lsdException w:name="page number" w:semiHidden="1" w:unhideWhenUsed="1"/>
+    <w:lsdException w:name="endnote reference" w:semiHidden="1" w:unhideWhenUsed="1"/>
+    <w:lsdException w:name="endnote text" w:semiHidden="1" w:unhideWhenUsed="1"/>
+    <w:lsdException w:name="table of authorities" w:semiHidden="1" w:unhideWhenUsed="1"/>
+    <w:lsdException w:name="macro" w:semiHidden="1" w:unhideWhenUsed="1"/>
+    <w:lsdException w:name="toa heading" w:semiHidden="1" w:unhideWhenUsed="1"/>
+    <w:lsdException w:name="List" w:semiHidden="1" w:unhideWhenUsed="1"/>
+    <w:lsdException w:name="List Bullet" w:semiHidden="1" w:unhideWhenUsed="1"/>
+    <w:lsdException w:name="List Number" w:semiHidden="1" w:unhideWhenUsed="1"/>
+    <w:lsdException w:name="List 2" w:semiHidden="1" w:unhideWhenUsed="1"/>
+    <w:lsdException w:name="List 3" w:semiHidden="1" w:unhideWhenUsed="1"/>
+    <w:lsdException w:name="List 4" w:semiHidden="1" w:unhideWhenUsed="1"/>
+    <w:lsdException w:name="List 5" w:semiHidden="1" w:unhideWhenUsed="1"/>
+    <w:lsdException w:name="List Bullet 2" w:semiHidden="1" w:unhideWhenUsed="1"/>
+    <w:lsdException w:name="List Bullet 3" w:semiHidden="1" w:unhideWhenUsed="1"/>
+    <w:lsdException w:name="List Bullet 4" w:semiHidden="1" w:unhideWhenUsed="1"/>
+    <w:lsdException w:name="List Bullet 5" w:semiHidden="1" w:unhideWhenUsed="1"/>
+    <w:lsdException w:name="List Number 2" w:semiHidden="1" w:unhideWhenUsed="1"/>
+    <w:lsdException w:name="List Number 3" w:semiHidden="1" w:unhideWhenUsed="1"/>
+    <w:lsdException w:name="List Number 4" w:semiHidden="1" w:unhideWhenUsed="1"/>
+    <w:lsdException w:name="List Number 5" w:semiHidden="1" w:unhideWhenUsed="1"/>
+    <w:lsdException w:name="Title" w:uiPriority="10" w:qFormat="1"/>
+    <w:lsdException w:name="Closing" w:semiHidden="1" w:unhideWhenUsed="1"/>
+    <w:lsdException w:name="Signature" w:semiHidden="1" w:unhideWhenUsed="1"/>
+    <w:lsdException w:name="Default Paragraph Font" w:semiHidden="1" w:uiPriority="1" w:unhideWhenUsed="1"/>
+    <w:lsdException w:name="Body Text" w:semiHidden="1" w:unhideWhenUsed="1"/>
+    <w:lsdException w:name="Body Text Indent" w:semiHidden="1" w:unhideWhenUsed="1"/>
+    <w:lsdException w:name="List Continue" w:semiHidden="1" w:unhideWhenUsed="1"/>
+    <w:lsdException w:name="List Continue 2" w:semiHidden="1" w:unhideWhenUsed="1"/>
+    <w:lsdException w:name="List Continue 3" w:semiHidden="1" w:unhideWhenUsed="1"/>
+    <w:lsdException w:name="List Continue 4" w:semiHidden="1" w:unhideWhenUsed="1"/>
+    <w:lsdException w:name="List Continue 5" w:semiHidden="1" w:unhideWhenUsed="1"/>
+    <w:lsdException w:name="Message Header" w:semiHidden="1" w:unhideWhenUsed="1"/>
+    <w:lsdException w:name="Subtitle" w:uiPriority="11" w:qFormat="1"/>
+    <w:lsdException w:name="Salutation" w:semiHidden="1" w:unhideWhenUsed="1"/>
+    <w:lsdException w:name="Date" w:semiHidden="1" w:unhideWhenUsed="1"/>
+    <w:lsdException w:name="Body Text First Indent" w:semiHidden="1" w:unhideWhenUsed="1"/>
+    <w:lsdException w:name="Body Text First Indent 2" w:semiHidden="1" w:unhideWhenUsed="1"/>
+    <w:lsdException w:name="Note Heading" w:semiHidden="1" w:unhideWhenUsed="1"/>
+    <w:lsdException w:name="Body Text 2" w:semiHidden="1" w:unhideWhenUsed="1"/>
+    <w:lsdException w:name="Body Text 3" w:semiHidden="1" w:unhideWhenUsed="1"/>
+    <w:lsdException w:name="Body Text Indent 2" w:semiHidden="1" w:unhideWhenUsed="1"/>
+    <w:lsdException w:name="Body Text Indent 3" w:semiHidden="1" w:unhideWhenUsed="1"/>
+    <w:lsdException w:name="Block Text" w:semiHidden="1" w:unhideWhenUsed="1"/>
+    <w:lsdException w:name="Hyperlink" w:semiHidden="1" w:unhideWhenUsed="1"/>
+    <w:lsdException w:name="FollowedHyperlink" w:semiHidden="1" w:unhideWhenUsed="1"/>
+    <w:lsdException w:name="Strong" w:uiPriority="22" w:qFormat="1"/>
+    <w:lsdException w:name="Emphasis" w:uiPriority="20" w:qFormat="1"/>
+    <w:lsdException w:name="Document Map" w:semiHidden="1" w:unhideWhenUsed="1"/>
+    <w:lsdException w:name="Plain Text" w:semiHidden="1" w:unhideWhenUsed="1"/>
+    <w:lsdException w:name="E-mail Signature" w:semiHidden="1" w:unhideWhenUsed="1"/>
+    <w:lsdException w:name="HTML Top of Form" w:semiHidden="1" w:unhideWhenUsed="1"/>
+    <w:lsdException w:name="HTML Bottom of Form" w:semiHidden="1" w:unhideWhenUsed="1"/>
+    <w:lsdException w:name="Normal (Web)" w:semiHidden="1" w:unhideWhenUsed="1"/>
+    <w:lsdException w:name="HTML Acronym" w:semiHidden="1" w:unhideWhenUsed="1"/>
+    <w:lsdException w:name="HTML Address" w:semiHidden="1" w:unhideWhenUsed="1"/>
+    <w:lsdException w:name="HTML Cite" w:semiHidden="1" w:unhideWhenUsed="1"/>
+    <w:lsdException w:name="HTML Code" w:semiHidden="1" w:unhideWhenUsed="1"/>
+    <w:lsdException w:name="HTML Definition" w:semiHidden="1" w:unhideWhenUsed="1"/>
+    <w:lsdException w:name="HTML Keyboard" w:semiHidden="1" w:unhideWhenUsed="1"/>
+    <w:lsdException w:name="HTML Preformatted" w:semiHidden="1" w:unhideWhenUsed="1"/>
+    <w:lsdException w:name="HTML Sample" w:semiHidden="1" w:unhideWhenUsed="1"/>
+    <w:lsdException w:name="HTML Typewriter" w:semiHidden="1" w:unhideWhenUsed="1"/>
+    <w:lsdException w:name="HTML Variable" w:semiHidden="1" w:unhideWhenUsed="1"/>
+    <w:lsdException w:name="Normal Table" w:semiHidden="1" w:unhideWhenUsed="1"/>
+    <w:lsdException w:name="annotation subject" w:semiHidden="1" w:unhideWhenUsed="1"/>
+    <w:lsdException w:name="No List" w:semiHidden="1" w:unhideWhenUsed="1"/>
+    <w:lsdException w:name="Outline List 1" w:semiHidden="1" w:unhideWhenUsed="1"/>
+    <w:lsdException w:name="Outline List 2" w:semiHidden="1" w:unhideWhenUsed="1"/>
+    <w:lsdException w:name="Outline List 3" w:semiHidden="1" w:unhideWhenUsed="1"/>
+    <w:lsdException w:name="Table Simple 1" w:semiHidden="1" w:unhideWhenUsed="1"/>
+    <w:lsdException w:name="Table Simple 2" w:semiHidden="1" w:unhideWhenUsed="1"/>
+    <w:lsdException w:name="Table Simple 3" w:semiHidden="1" w:unhideWhenUsed="1"/>
+    <w:lsdException w:name="Table Classic 1" w:semiHidden="1" w:unhideWhenUsed="1"/>
+    <w:lsdException w:name="Table Classic 2" w:semiHidden="1" w:unhideWhenUsed="1"/>
+    <w:lsdException w:name="Table Classic 3" w:semiHidden="1" w:unhideWhenUsed="1"/>
+    <w:lsdException w:name="Table Classic 4" w:semiHidden="1" w:unhideWhenUsed="1"/>
+    <w:lsdException w:name="Table Colorful 1" w:semiHidden="1" w:unhideWhenUsed="1"/>
+    <w:lsdException w:name="Table Colorful 2" w:semiHidden="1" w:unhideWhenUsed="1"/>
+    <w:lsdException w:name="Table Colorful 3" w:semiHidden="1" w:unhideWhenUsed="1"/>
+    <w:lsdException w:name="Table Columns 1" w:semiHidden="1" w:unhideWhenUsed="1"/>
+    <w:lsdException w:name="Table Columns 2" w:semiHidden="1" w:unhideWhenUsed="1"/>
+    <w:lsdException w:name="Table Columns 3" w:semiHidden="1" w:unhideWhenUsed="1"/>
+    <w:lsdException w:name="Table Columns 4" w:semiHidden="1" w:unhideWhenUsed="1"/>
+    <w:lsdException w:name="Table Columns 5" w:semiHidden="1" w:unhideWhenUsed="1"/>
+    <w:lsdException w:name="Table Grid 1" w:semiHidden="1" w:unhideWhenUsed="1"/>
+    <w:lsdException w:name="Table Grid 2" w:semiHidden="1" w:unhideWhenUsed="1"/>
+    <w:lsdException w:name="Table Grid 3" w:semiHidden="1" w:unhideWhenUsed="1"/>
+    <w:lsdException w:name="Table Grid 4" w:semiHidden="1" w:unhideWhenUsed="1"/>
+    <w:lsdException w:name="Table Grid 5" w:semiHidden="1" w:unhideWhenUsed="1"/>
+    <w:lsdException w:name="Table Grid 6" w:semiHidden="1" w:unhideWhenUsed="1"/>
+    <w:lsdException w:name="Table Grid 7" w:semiHidden="1" w:unhideWhenUsed="1"/>
+    <w:lsdException w:name="Table Grid 8" w:semiHidden="1" w:unhideWhenUsed="1"/>
+    <w:lsdException w:name="Table List 1" w:semiHidden="1" w:unhideWhenUsed="1"/>
+    <w:lsdException w:name="Table List 2" w:semiHidden="1" w:unhideWhenUsed="1"/>
+    <w:lsdException w:name="Table List 3" w:semiHidden="1" w:unhideWhenUsed="1"/>
+    <w:lsdException w:name="Table List 4" w:semiHidden="1" w:unhideWhenUsed="1"/>
+    <w:lsdException w:name="Table List 5" w:semiHidden="1" w:unhideWhenUsed="1"/>
+    <w:lsdException w:name="Table List 6" w:semiHidden="1" w:unhideWhenUsed="1"/>
+    <w:lsdException w:name="Table List 7" w:semiHidden="1" w:unhideWhenUsed="1"/>
+    <w:lsdException w:name="Table List 8" w:semiHidden="1" w:unhideWhenUsed="1"/>
+    <w:lsdException w:name="Table 3D effects 1" w:semiHidden="1" w:unhideWhenUsed="1"/>
+    <w:lsdException w:name="Table 3D effects 2" w:semiHidden="1" w:unhideWhenUsed="1"/>
+    <w:lsdException w:name="Table 3D effects 3" w:semiHidden="1" w:unhideWhenUsed="1"/>
+    <w:lsdException w:name="Table Contemporary" w:semiHidden="1" w:unhideWhenUsed="1"/>
+    <w:lsdException w:name="Table Elegant" w:semiHidden="1" w:unhideWhenUsed="1"/>
+    <w:lsdException w:name="Table Professional" w:semiHidden="1" w:unhideWhenUsed="1"/>
+    <w:lsdException w:name="Table Subtle 1" w:semiHidden="1" w:unhideWhenUsed="1"/>
+    <w:lsdException w:name="Table Subtle 2" w:semiHidden="1" w:unhideWhenUsed="1"/>
+    <w:lsdException w:name="Table Web 1" w:semiHidden="1" w:unhideWhenUsed="1"/>
+    <w:lsdException w:name="Table Web 2" w:semiHidden="1" w:unhideWhenUsed="1"/>
+    <w:lsdException w:name="Table Web 3" w:semiHidden="1" w:unhideWhenUsed="1"/>
+    <w:lsdException w:name="Balloon Text" w:semiHidden="1" w:unhideWhenUsed="1"/>
+    <w:lsdException w:name="Table Grid" w:uiPriority="39"/>
+    <w:lsdException w:name="Table Theme" w:semiHidden="1" w:unhideWhenUsed="1"/>
+    <w:lsdException w:name="Placeholder Text" w:semiHidden="1"/>
+    <w:lsdException w:name="No Spacing" w:uiPriority="1" w:qFormat="1"/>
+    <w:lsdException w:name="Light Shading" w:uiPriority="60"/>
+    <w:lsdException w:name="Light List" w:uiPriority="61"/>
+    <w:lsdException w:name="Light Grid" w:uiPriority="62"/>
+    <w:lsdException w:name="Medium Shading 1" w:uiPriority="63"/>
+    <w:lsdException w:name="Medium Shading 2" w:uiPriority="64"/>
+    <w:lsdException w:name="Medium List 1" w:uiPriority="65"/>
+    <w:lsdException w:name="Medium List 2" w:uiPriority="66"/>
+    <w:lsdException w:name="Medium Grid 1" w:uiPriority="67"/>
+    <w:lsdException w:name="Medium Grid 2" w:uiPriority="68"/>
+    <w:lsdException w:name="Medium Grid 3" w:uiPriority="69"/>
+    <w:lsdException w:name="Dark List" w:uiPriority="70"/>
+    <w:lsdException w:name="Colorful Shading" w:uiPriority="71"/>
+    <w:lsdException w:name="Colorful List" w:uiPriority="72"/>
+    <w:lsdException w:name="Colorful Grid" w:uiPriority="73"/>
+    <w:lsdException w:name="Light Shading Accent 1" w:uiPriority="60"/>
+    <w:lsdException w:name="Light List Accent 1" w:uiPriority="61"/>
+    <w:lsdException w:name="Light Grid Accent 1" w:uiPriority="62"/>
+    <w:lsdException w:name="Medium Shading 1 Accent 1" w:uiPriority="63"/>
+    <w:lsdException w:name="Medium Shading 2 Accent 1" w:uiPriority="64"/>
+    <w:lsdException w:name="Medium List 1 Accent 1" w:uiPriority="65"/>
+    <w:lsdException w:name="Revision" w:semiHidden="1"/>
+    <w:lsdException w:name="List Paragraph" w:uiPriority="34" w:qFormat="1"/>
+    <w:lsdException w:name="Quote" w:uiPriority="29" w:qFormat="1"/>
+    <w:lsdException w:name="Intense Quote" w:uiPriority="30" w:qFormat="1"/>
+    <w:lsdException w:name="Medium List 2 Accent 1" w:uiPriority="66"/>
+    <w:lsdException w:name="Medium Grid 1 Accent 1" w:uiPriority="67"/>
+    <w:lsdException w:name="Medium Grid 2 Accent 1" w:uiPriority="68"/>
+    <w:lsdException w:name="Medium Grid 3 Accent 1" w:uiPriority="69"/>
+    <w:lsdException w:name="Dark List Accent 1" w:uiPriority="70"/>
+    <w:lsdException w:name="Colorful Shading Accent 1" w:uiPriority="71"/>
+    <w:lsdException w:name="Colorful List Accent 1" w:uiPriority="72"/>
+    <w:lsdException w:name="Colorful Grid Accent 1" w:uiPriority="73"/>
+    <w:lsdException w:name="Light Shading Accent 2" w:uiPriority="60"/>
+    <w:lsdException w:name="Light List Accent 2" w:uiPriority="61"/>
+    <w:lsdException w:name="Light Grid Accent 2" w:uiPriority="62"/>
+    <w:lsdException w:name="Medium Shading 1 Accent 2" w:uiPriority="63"/>
+    <w:lsdException w:name="Medium Shading 2 Accent 2" w:uiPriority="64"/>
+    <w:lsdException w:name="Medium List 1 Accent 2" w:uiPriority="65"/>
+    <w:lsdException w:name="Medium List 2 Accent 2" w:uiPriority="66"/>
+    <w:lsdException w:name="Medium Grid 1 Accent 2" w:uiPriority="67"/>
+    <w:lsdException w:name="Medium Grid 2 Accent 2" w:uiPriority="68"/>
+    <w:lsdException w:name="Medium Grid 3 Accent 2" w:uiPriority="69"/>
+    <w:lsdException w:name="Dark List Accent 2" w:uiPriority="70"/>
+    <w:lsdException w:name="Colorful Shading Accent 2" w:uiPriority="71"/>
+    <w:lsdException w:name="Colorful List Accent 2" w:uiPriority="72"/>
+    <w:lsdException w:name="Colorful Grid Accent 2" w:uiPriority="73"/>
+    <w:lsdException w:name="Light Shading Accent 3" w:uiPriority="60"/>
+    <w:lsdException w:name="Light List Accent 3" w:uiPriority="61"/>
+    <w:lsdException w:name="Light Grid Accent 3" w:uiPriority="62"/>
+    <w:lsdException w:name="Medium Shading 1 Accent 3" w:uiPriority="63"/>
+    <w:lsdException w:name="Medium Shading 2 Accent 3" w:uiPriority="64"/>
+    <w:lsdException w:name="Medium List 1 Accent 3" w:uiPriority="65"/>
+    <w:lsdException w:name="Medium List 2 Accent 3" w:uiPriority="66"/>
+    <w:lsdException w:name="Medium Grid 1 Accent 3" w:uiPriority="67"/>
+    <w:lsdException w:name="Medium Grid 2 Accent 3" w:uiPriority="68"/>
+    <w:lsdException w:name="Medium Grid 3 Accent 3" w:uiPriority="69"/>
+    <w:lsdException w:name="Dark List Accent 3" w:uiPriority="70"/>
+    <w:lsdException w:name="Colorful Shading Accent 3" w:uiPriority="71"/>
+    <w:lsdException w:name="Colorful List Accent 3" w:uiPriority="72"/>
+    <w:lsdException w:name="Colorful Grid Accent 3" w:uiPriority="73"/>
+    <w:lsdException w:name="Light Shading Accent 4" w:uiPriority="60"/>
+    <w:lsdException w:name="Light List Accent 4" w:uiPriority="61"/>
+    <w:lsdException w:name="Light Grid Accent 4" w:uiPriority="62"/>
+    <w:lsdException w:name="Medium Shading 1 Accent 4" w:uiPriority="63"/>
+    <w:lsdException w:name="Medium Shading 2 Accent 4" w:uiPriority="64"/>
+    <w:lsdException w:name="Medium List 1 Accent 4" w:uiPriority="65"/>
+    <w:lsdException w:name="Medium List 2 Accent 4" w:uiPriority="66"/>
+    <w:lsdException w:name="Medium Grid 1 Accent 4" w:uiPriority="67"/>
+    <w:lsdException w:name="Medium Grid 2 Accent 4" w:uiPriority="68"/>
+    <w:lsdException w:name="Medium Grid 3 Accent 4" w:uiPriority="69"/>
+    <w:lsdException w:name="Dark List Accent 4" w:uiPriority="70"/>
+    <w:lsdException w:name="Colorful Shading Accent 4" w:uiPriority="71"/>
+    <w:lsdException w:name="Colorful List Accent 4" w:uiPriority="72"/>
+    <w:lsdException w:name="Colorful Grid Accent 4" w:uiPriority="73"/>
+    <w:lsdException w:name="Light Shading Accent 5" w:uiPriority="60"/>
+    <w:lsdException w:name="Light List Accent 5" w:uiPriority="61"/>
+    <w:lsdException w:name="Light Grid Accent 5" w:uiPriority="62"/>
+    <w:lsdException w:name="Medium Shading 1 Accent 5" w:uiPriority="63"/>
+    <w:lsdException w:name="Medium Shading 2 Accent 5" w:uiPriority="64"/>
+    <w:lsdException w:name="Medium List 1 Accent 5" w:uiPriority="65"/>
+    <w:lsdException w:name="Medium List 2 Accent 5" w:uiPriority="66"/>
+    <w:lsdException w:name="Medium Grid 1 Accent 5" w:uiPriority="67"/>
+    <w:lsdException w:name="Medium Grid 2 Accent 5" w:uiPriority="68"/>
+    <w:lsdException w:name="Medium Grid 3 Accent 5" w:uiPriority="69"/>
+    <w:lsdException w:name="Dark List Accent 5" w:uiPriority="70"/>
+    <w:lsdException w:name="Colorful Shading Accent 5" w:uiPriority="71"/>
+    <w:lsdException w:name="Colorful List Accent 5" w:uiPriority="72"/>
+    <w:lsdException w:name="Colorful Grid Accent 5" w:uiPriority="73"/>
+    <w:lsdException w:name="Light Shading Accent 6" w:uiPriority="60"/>
+    <w:lsdException w:name="Light List Accent 6" w:uiPriority="61"/>
+    <w:lsdException w:name="Light Grid Accent 6" w:uiPriority="62"/>
+    <w:lsdException w:name="Medium Shading 1 Accent 6" w:uiPriority="63"/>
+    <w:lsdException w:name="Medium Shading 2 Accent 6" w:uiPriority="64"/>
+    <w:lsdException w:name="Medium List 1 Accent 6" w:uiPriority="65"/>
+    <w:lsdException w:name="Medium List 2 Accent 6" w:uiPriority="66"/>
+    <w:lsdException w:name="Medium Grid 1 Accent 6" w:uiPriority="67"/>
+    <w:lsdException w:name="Medium Grid 2 Accent 6" w:uiPriority="68"/>
+    <w:lsdException w:name="Medium Grid 3 Accent 6" w:uiPriority="69"/>
+    <w:lsdException w:name="Dark List Accent 6" w:uiPriority="70"/>
+    <w:lsdException w:name="Colorful Shading Accent 6" w:uiPriority="71"/>
+    <w:lsdException w:name="Colorful List Accent 6" w:uiPriority="72"/>
+    <w:lsdException w:name="Colorful Grid Accent 6" w:uiPriority="73"/>
+    <w:lsdException w:name="Subtle Emphasis" w:uiPriority="19" w:qFormat="1"/>
+    <w:lsdException w:name="Intense Emphasis" w:uiPriority="21" w:qFormat="1"/>
+    <w:lsdException w:name="Subtle Reference" w:uiPriority="31" w:qFormat="1"/>
+    <w:lsdException w:name="Intense Reference" w:uiPriority="32" w:qFormat="1"/>
+    <w:lsdException w:name="Book Title" w:uiPriority="33" w:qFormat="1"/>
+    <w:lsdException w:name="Bibliography" w:semiHidden="1" w:uiPriority="37" w:unhideWhenUsed="1"/>
+    <w:lsdException w:name="TOC Heading" w:semiHidden="1" w:uiPriority="39" w:unhideWhenUsed="1" w:qFormat="1"/>
+    <w:lsdException w:name="Plain Table 1" w:uiPriority="41"/>
+    <w:lsdException w:name="Plain Table 2" w:uiPriority="42"/>
+    <w:lsdException w:name="Plain Table 3" w:uiPriority="43"/>
+    <w:lsdException w:name="Plain Table 4" w:uiPriority="44"/>
+    <w:lsdException w:name="Plain Table 5" w:uiPriority="45"/>
+    <w:lsdException w:name="Grid Table Light" w:uiPriority="40"/>
+    <w:lsdException w:name="Grid Table 1 Light" w:uiPriority="46"/>
+    <w:lsdException w:name="Grid Table 2" w:uiPriority="47"/>
+    <w:lsdException w:name="Grid Table 3" w:uiPriority="48"/>
+    <w:lsdException w:name="Grid Table 4" w:uiPriority="49"/>
+    <w:lsdException w:name="Grid Table 5 Dark" w:uiPriority="50"/>
+    <w:lsdException w:name="Grid Table 6 Colorful" w:uiPriority="51"/>
+    <w:lsdException w:name="Grid Table 7 Colorful" w:uiPriority="52"/>
+    <w:lsdException w:name="Grid Table 1 Light Accent 1" w:uiPriority="46"/>
+    <w:lsdException w:name="Grid Table 2 Accent 1" w:uiPriority="47"/>
+    <w:lsdException w:name="Grid Table 3 Accent 1" w:uiPriority="48"/>
+    <w:lsdException w:name="Grid Table 4 Accent 1" w:uiPriority="49"/>
+    <w:lsdException w:name="Grid Table 5 Dark Accent 1" w:uiPriority="50"/>
+    <w:lsdException w:name="Grid Table 6 Colorful Accent 1" w:uiPriority="51"/>
+    <w:lsdException w:name="Grid Table 7 Colorful Accent 1" w:uiPriority="52"/>
+    <w:lsdException w:name="Grid Table 1 Light Accent 2" w:uiPriority="46"/>
+    <w:lsdException w:name="Grid Table 2 Accent 2" w:uiPriority="47"/>
+    <w:lsdException w:name="Grid Table 3 Accent 2" w:uiPriority="48"/>
+    <w:lsdException w:name="Grid Table 4 Accent 2" w:uiPriority="49"/>
+    <w:lsdException w:name="Grid Table 5 Dark Accent 2" w:uiPriority="50"/>
+    <w:lsdException w:name="Grid Table 6 Colorful Accent 2" w:uiPriority="51"/>
+    <w:lsdException w:name="Grid Table 7 Colorful Accent 2" w:uiPriority="52"/>
+    <w:lsdException w:name="Grid Table 1 Light Accent 3" w:uiPriority="46"/>
+    <w:lsdException w:name="Grid Table 2 Accent 3" w:uiPriority="47"/>
+    <w:lsdException w:name="Grid Table 3 Accent 3" w:uiPriority="48"/>
+    <w:lsdException w:name="Grid Table 4 Accent 3" w:uiPriority="49"/>
+    <w:lsdException w:name="Grid Table 5 Dark Accent 3" w:uiPriority="50"/>
+    <w:lsdException w:name="Grid Table 6 Colorful Accent 3" w:uiPriority="51"/>
+    <w:lsdException w:name="Grid Table 7 Colorful Accent 3" w:uiPriority="52"/>
+    <w:lsdException w:name="Grid Table 1 Light Accent 4" w:uiPriority="46"/>
+    <w:lsdException w:name="Grid Table 2 Accent 4" w:uiPriority="47"/>
+    <w:lsdException w:name="Grid Table 3 Accent 4" w:uiPriority="48"/>
+    <w:lsdException w:name="Grid Table 4 Accent 4" w:uiPriority="49"/>
+    <w:lsdException w:name="Grid Table 5 Dark Accent 4" w:uiPriority="50"/>
+    <w:lsdException w:name="Grid Table 6 Colorful Accent 4" w:uiPriority="51"/>
+    <w:lsdException w:name="Grid Table 7 Colorful Accent 4" w:uiPriority="52"/>
+    <w:lsdException w:name="Grid Table 1 Light Accent 5" w:uiPriority="46"/>
+    <w:lsdException w:name="Grid Table 2 Accent 5" w:uiPriority="47"/>
+    <w:lsdException w:name="Grid Table 3 Accent 5" w:uiPriority="48"/>
+    <w:lsdException w:name="Grid Table 4 Accent 5" w:uiPriority="49"/>
+    <w:lsdException w:name="Grid Table 5 Dark Accent 5" w:uiPriority="50"/>
+    <w:lsdException w:name="Grid Table 6 Colorful Accent 5" w:uiPriority="51"/>
+    <w:lsdException w:name="Grid Table 7 Colorful Accent 5" w:uiPriority="52"/>
+    <w:lsdException w:name="Grid Table 1 Light Accent 6" w:uiPriority="46"/>
+    <w:lsdException w:name="Grid Table 2 Accent 6" w:uiPriority="47"/>
+    <w:lsdException w:name="Grid Table 3 Accent 6" w:uiPriority="48"/>
+    <w:lsdException w:name="Grid Table 4 Accent 6" w:uiPriority="49"/>
+    <w:lsdException w:name="Grid Table 5 Dark Accent 6" w:uiPriority="50"/>
+    <w:lsdException w:name="Grid Table 6 Colorful Accent 6" w:uiPriority="51"/>
+    <w:lsdException w:name="Grid Table 7 Colorful Accent 6" w:uiPriority="52"/>
+    <w:lsdException w:name="List Table 1 Light" w:uiPriority="46"/>
+    <w:lsdException w:name="List Table 2" w:uiPriority="47"/>
+    <w:lsdException w:name="List Table 3" w:uiPriority="48"/>
+    <w:lsdException w:name="List Table 4" w:uiPriority="49"/>
+    <w:lsdException w:name="List Table 5 Dark" w:uiPriority="50"/>
+    <w:lsdException w:name="List Table 6 Colorful" w:uiPriority="51"/>
+    <w:lsdException w:name="List Table 7 Colorful" w:uiPriority="52"/>
+    <w:lsdException w:name="List Table 1 Light Accent 1" w:uiPriority="46"/>
+    <w:lsdException w:name="List Table 2 Accent 1" w:uiPriority="47"/>
+    <w:lsdException w:name="List Table 3 Accent 1" w:uiPriority="48"/>
+    <w:lsdException w:name="List Table 4 Accent 1" w:uiPriority="49"/>
+    <w:lsdException w:name="List Table 5 Dark Accent 1" w:uiPriority="50"/>
+    <w:lsdException w:name="List Table 6 Colorful Accent 1" w:uiPriority="51"/>
+    <w:lsdException w:name="List Table 7 Colorful Accent 1" w:uiPriority="52"/>
+    <w:lsdException w:name="List Table 1 Light Accent 2" w:uiPriority="46"/>
+    <w:lsdException w:name="List Table 2 Accent 2" w:uiPriority="47"/>
+    <w:lsdException w:name="List Table 3 Accent 2" w:uiPriority="48"/>
+    <w:lsdException w:name="List Table 4 Accent 2" w:uiPriority="49"/>
+    <w:lsdException w:name="List Table 5 Dark Accent 2" w:uiPriority="50"/>
+    <w:lsdException w:name="List Table 6 Colorful Accent 2" w:uiPriority="51"/>
+    <w:lsdException w:name="List Table 7 Colorful Accent 2" w:uiPriority="52"/>
+    <w:lsdException w:name="List Table 1 Light Accent 3" w:uiPriority="46"/>
+    <w:lsdException w:name="List Table 2 Accent 3" w:uiPriority="47"/>
+    <w:lsdException w:name="List Table 3 Accent 3" w:uiPriority="48"/>
+    <w:lsdException w:name="List Table 4 Accent 3" w:uiPriority="49"/>
+    <w:lsdException w:name="List Table 5 Dark Accent 3" w:uiPriority="50"/>
+    <w:lsdException w:name="List Table 6 Colorful Accent 3" w:uiPriority="51"/>
+    <w:lsdException w:name="List Table 7 Colorful Accent 3" w:uiPriority="52"/>
+    <w:lsdException w:name="List Table 1 Light Accent 4" w:uiPriority="46"/>
+    <w:lsdException w:name="List Table 2 Accent 4" w:uiPriority="47"/>
+    <w:lsdException w:name="List Table 3 Accent 4" w:uiPriority="48"/>
+    <w:lsdException w:name="List Table 4 Accent 4" w:uiPriority="49"/>
+    <w:lsdException w:name="List Table 5 Dark Accent 4" w:uiPriority="50"/>
+    <w:lsdException w:name="List Table 6 Colorful Accent 4" w:uiPriority="51"/>
+    <w:lsdException w:name="List Table 7 Colorful Accent 4" w:uiPriority="52"/>
+    <w:lsdException w:name="List Table 1 Light Accent 5" w:uiPriority="46"/>
+    <w:lsdException w:name="List Table 2 Accent 5" w:uiPriority="47"/>
+    <w:lsdException w:name="List Table 3 Accent 5" w:uiPriority="48"/>
+    <w:lsdException w:name="List Table 4 Accent 5" w:uiPriority="49"/>
+    <w:lsdException w:name="List Table 5 Dark Accent 5" w:uiPriority="50"/>
+    <w:lsdException w:name="List Table 6 Colorful Accent 5" w:uiPriority="51"/>
+    <w:lsdException w:name="List Table 7 Colorful Accent 5" w:uiPriority="52"/>
+    <w:lsdException w:name="List Table 1 Light Accent 6" w:uiPriority="46"/>
+    <w:lsdException w:name="List Table 2 Accent 6" w:uiPriority="47"/>
+    <w:lsdException w:name="List Table 3 Accent 6" w:uiPriority="48"/>
+    <w:lsdException w:name="List Table 4 Accent 6" w:uiPriority="49"/>
+    <w:lsdException w:name="List Table 5 Dark Accent 6" w:uiPriority="50"/>
+    <w:lsdException w:name="List Table 6 Colorful Accent 6" w:uiPriority="51"/>
+    <w:lsdException w:name="List Table 7 Colorful Accent 6" w:uiPriority="52"/>
+    <w:lsdException w:name="Mention" w:semiHidden="1" w:unhideWhenUsed="1"/>
+    <w:lsdException w:name="Smart Hyperlink" w:semiHidden="1" w:unhideWhenUsed="1"/>
+    <w:lsdException w:name="Hashtag" w:semiHidden="1" w:unhideWhenUsed="1"/>
+  </w:latentStyles>
+  <w:style w:type="paragraph" w:default="1" w:styleId="Normal">
+    <w:name w:val="Normal"/>
+    <w:qFormat/>
+  </w:style>
+  <w:style w:type="character" w:default="1" w:styleId="DefaultParagraphFont">
+    <w:name w:val="Default Paragraph Font"/>
+    <w:uiPriority w:val="1"/>
+    <w:semiHidden/>
+    <w:unhideWhenUsed/>
+  </w:style>
+  <w:style w:type="table" w:default="1" w:styleId="TableNormal">
+    <w:name w:val="Normal Table"/>
+    <w:uiPriority w:val="99"/>
+    <w:semiHidden/>
+    <w:unhideWhenUsed/>
+    <w:tblPr>
+      <w:tblInd w:w="0" w:type="dxa"/>
+      <w:tblCellMar>
+        <w:top w:w="0" w:type="dxa"/>
+        <w:left w:w="108" w:type="dxa"/>
+        <w:bottom w:w="0" w:type="dxa"/>
+        <w:right w:w="108" w:type="dxa"/>
+      </w:tblCellMar>
+    </w:tblPr>
+  </w:style>
+  <w:style w:type="numbering" w:default="1" w:styleId="NoList">
+    <w:name w:val="No List"/>
+    <w:uiPriority w:val="99"/>
+    <w:semiHidden/>
+    <w:unhideWhenUsed/>
+  </w:style>
+  <w:style w:type="character" w:styleId="PlaceholderText">
+    <w:name w:val="Placeholder Text"/>
+    <w:basedOn w:val="DefaultParagraphFont"/>
+    <w:uiPriority w:val="99"/>
+    <w:semiHidden/>
+    <w:rsid w:val="006E2D8C"/>
+    <w:rPr>
+      <w:color w:val="808080"/>
+    </w:rPr>
+  </w:style>
+</w:styles>
+</file>
+
+<file path=word/glossary/webSettings.xml><?xml version="1.0" encoding="utf-8"?>
+<w:webSettings xmlns:mc="http://schemas.openxmlformats.org/markup-compatibility/2006" xmlns:r="http://schemas.openxmlformats.org/officeDocument/2006/relationships" xmlns:w="http://schemas.openxmlformats.org/wordprocessingml/2006/main" xmlns:w14="http://schemas.microsoft.com/office/word/2010/wordml" xmlns:w15="http://schemas.microsoft.com/office/word/2012/wordml" xmlns:w16se="http://schemas.microsoft.com/office/word/2015/wordml/symex" mc:Ignorable="w14 w15 w16se">
+  <w:optimizeForBrowser/>
+  <w:allowPNG/>
+</w:webSettings>
 </file>
 
 <file path=word/theme/theme1.xml><?xml version="1.0" encoding="utf-8"?>
@@ -8601,7 +11545,7 @@
 </file>
 
 <file path=customXml/itemProps2.xml><?xml version="1.0" encoding="utf-8"?>
-<ds:datastoreItem xmlns:ds="http://schemas.openxmlformats.org/officeDocument/2006/customXml" ds:itemID="{79B45BF6-0ACE-4128-91B4-C0F319CE0FF3}">
+<ds:datastoreItem xmlns:ds="http://schemas.openxmlformats.org/officeDocument/2006/customXml" ds:itemID="{4E063C17-A9E6-4925-BA93-9800D749D7AD}">
   <ds:schemaRefs>
     <ds:schemaRef ds:uri="http://schemas.openxmlformats.org/officeDocument/2006/bibliography"/>
   </ds:schemaRefs>

</xml_diff>